<commit_message>
Actualización de HU de Bandeja de transacciones generales
</commit_message>
<xml_diff>
--- a/6- Ingenieria de producto/6.1 - Análisis/03- Historias de Usuario/Historias de Usuarios/HU-MID-TRA-005- Consultar Bandeja de Transacciones Generales.docx
+++ b/6- Ingenieria de producto/6.1 - Análisis/03- Historias de Usuario/Historias de Usuarios/HU-MID-TRA-005- Consultar Bandeja de Transacciones Generales.docx
@@ -716,7 +716,7 @@
         <w:rPr>
           <w:rFonts w:ascii="Tahoma" w:hAnsi="Tahoma" w:cs="Tahoma"/>
         </w:rPr>
-        <w:t>Descuento</w:t>
+        <w:t xml:space="preserve"> Ley o Voluntario</w:t>
       </w:r>
     </w:p>
     <w:p>
@@ -744,7 +744,7 @@
         <w:rPr>
           <w:rFonts w:ascii="Tahoma" w:hAnsi="Tahoma" w:cs="Tahoma"/>
         </w:rPr>
-        <w:t xml:space="preserve">      - Botón de Registrar Transacción.</w:t>
+        <w:t xml:space="preserve">      - Botón de Registrar Transacción</w:t>
       </w:r>
     </w:p>
     <w:p>
@@ -881,7 +881,7 @@
           <w:rFonts w:ascii="Tahoma" w:hAnsi="Tahoma" w:cs="Tahoma"/>
           <w:bCs/>
         </w:rPr>
-        <w:t>Descuento</w:t>
+        <w:t>Ley o Voluntario</w:t>
       </w:r>
     </w:p>
     <w:p>
@@ -1001,25 +1001,24 @@
         <w:rPr>
           <w:rFonts w:ascii="Tahoma" w:hAnsi="Tahoma" w:cs="Tahoma"/>
         </w:rPr>
-        <w:t xml:space="preserve">  Cambio de Estado</w:t>
-      </w:r>
-      <w:r>
-        <w:rPr>
-          <w:rFonts w:ascii="Tahoma" w:hAnsi="Tahoma" w:cs="Tahoma"/>
-        </w:rPr>
-        <w:t xml:space="preserve"> </w:t>
+        <w:t xml:space="preserve">  </w:t>
+      </w:r>
+      <w:r>
+        <w:rPr>
+          <w:rFonts w:ascii="Tahoma" w:hAnsi="Tahoma" w:cs="Tahoma"/>
+        </w:rPr>
+        <w:t xml:space="preserve">Eliminar </w:t>
       </w:r>
       <w:r>
         <w:rPr>
           <w:rFonts w:ascii="Tahoma" w:hAnsi="Tahoma" w:cs="Tahoma"/>
           <w:noProof/>
-          <w:lang w:val="en-US" w:eastAsia="en-US"/>
         </w:rPr>
         <w:drawing>
-          <wp:inline distT="0" distB="0" distL="0" distR="0" wp14:anchorId="611E9311" wp14:editId="6CFCEAE9">
-            <wp:extent cx="152400" cy="121920"/>
+          <wp:inline distT="0" distB="0" distL="0" distR="0" wp14:anchorId="0B0384E8" wp14:editId="30DBF348">
+            <wp:extent cx="312420" cy="274320"/>
             <wp:effectExtent l="0" t="0" r="0" b="0"/>
-            <wp:docPr id="11" name="Imagen 11"/>
+            <wp:docPr id="993264971" name="Imagen 1"/>
             <wp:cNvGraphicFramePr>
               <a:graphicFrameLocks xmlns:a="http://schemas.openxmlformats.org/drawingml/2006/main" noChangeAspect="1"/>
             </wp:cNvGraphicFramePr>
@@ -1027,11 +1026,17 @@
               <a:graphicData uri="http://schemas.openxmlformats.org/drawingml/2006/picture">
                 <pic:pic xmlns:pic="http://schemas.openxmlformats.org/drawingml/2006/picture">
                   <pic:nvPicPr>
-                    <pic:cNvPr id="1" name=""/>
+                    <pic:cNvPr id="993264971" name="Imagen 993264971"/>
                     <pic:cNvPicPr/>
                   </pic:nvPicPr>
                   <pic:blipFill>
-                    <a:blip r:embed="rId9"/>
+                    <a:blip r:embed="rId9">
+                      <a:extLst>
+                        <a:ext uri="{28A0092B-C50C-407E-A947-70E740481C1C}">
+                          <a14:useLocalDpi xmlns:a14="http://schemas.microsoft.com/office/drawing/2010/main" val="0"/>
+                        </a:ext>
+                      </a:extLst>
+                    </a:blip>
                     <a:stretch>
                       <a:fillRect/>
                     </a:stretch>
@@ -1039,7 +1044,7 @@
                   <pic:spPr>
                     <a:xfrm>
                       <a:off x="0" y="0"/>
-                      <a:ext cx="152790" cy="122232"/>
+                      <a:ext cx="312451" cy="274347"/>
                     </a:xfrm>
                     <a:prstGeom prst="rect">
                       <a:avLst/>
@@ -1135,6 +1140,8 @@
         <w:ind w:left="720" w:firstLine="708"/>
         <w:rPr>
           <w:rFonts w:ascii="Tahoma" w:hAnsi="Tahoma" w:cs="Tahoma"/>
+          <w:b/>
+          <w:bCs/>
         </w:rPr>
       </w:pPr>
       <w:r>
@@ -1212,48 +1219,64 @@
       <w:r>
         <w:rPr>
           <w:rFonts w:ascii="Tahoma" w:hAnsi="Tahoma" w:cs="Tahoma"/>
+          <w:b/>
+          <w:bCs/>
         </w:rPr>
         <w:t>HU</w:t>
       </w:r>
       <w:r>
         <w:rPr>
           <w:rFonts w:ascii="Tahoma" w:hAnsi="Tahoma" w:cs="Tahoma"/>
+          <w:b/>
+          <w:bCs/>
         </w:rPr>
         <w:t>-MID-TRA</w:t>
       </w:r>
       <w:r>
         <w:rPr>
           <w:rFonts w:ascii="Tahoma" w:hAnsi="Tahoma" w:cs="Tahoma"/>
+          <w:b/>
+          <w:bCs/>
         </w:rPr>
         <w:t>-</w:t>
       </w:r>
       <w:r>
         <w:rPr>
           <w:rFonts w:ascii="Tahoma" w:hAnsi="Tahoma" w:cs="Tahoma"/>
+          <w:b/>
+          <w:bCs/>
         </w:rPr>
         <w:t>003</w:t>
       </w:r>
       <w:r>
         <w:rPr>
           <w:rFonts w:ascii="Tahoma" w:hAnsi="Tahoma" w:cs="Tahoma"/>
+          <w:b/>
+          <w:bCs/>
         </w:rPr>
         <w:t>-</w:t>
       </w:r>
       <w:r>
         <w:rPr>
           <w:rFonts w:ascii="Tahoma" w:hAnsi="Tahoma" w:cs="Tahoma"/>
+          <w:b/>
+          <w:bCs/>
         </w:rPr>
         <w:tab/>
       </w:r>
       <w:r>
         <w:rPr>
           <w:rFonts w:ascii="Tahoma" w:hAnsi="Tahoma" w:cs="Tahoma"/>
+          <w:b/>
+          <w:bCs/>
         </w:rPr>
         <w:t>Consultar Transacción</w:t>
       </w:r>
       <w:r>
         <w:rPr>
           <w:rFonts w:ascii="Tahoma" w:hAnsi="Tahoma" w:cs="Tahoma"/>
+          <w:b/>
+          <w:bCs/>
         </w:rPr>
         <w:t>.</w:t>
       </w:r>
@@ -1264,6 +1287,8 @@
         <w:ind w:left="708" w:firstLine="708"/>
         <w:rPr>
           <w:rFonts w:ascii="Tahoma" w:hAnsi="Tahoma" w:cs="Tahoma"/>
+          <w:b/>
+          <w:bCs/>
         </w:rPr>
       </w:pPr>
       <w:r>
@@ -1335,41 +1360,61 @@
         <w:rPr>
           <w:rFonts w:ascii="Tahoma" w:hAnsi="Tahoma" w:cs="Tahoma"/>
         </w:rPr>
-        <w:t>escripto en la HU-MID-TRA</w:t>
-      </w:r>
-      <w:r>
-        <w:rPr>
-          <w:rFonts w:ascii="Tahoma" w:hAnsi="Tahoma" w:cs="Tahoma"/>
+        <w:t xml:space="preserve">escripto en la </w:t>
+      </w:r>
+      <w:r>
+        <w:rPr>
+          <w:rFonts w:ascii="Tahoma" w:hAnsi="Tahoma" w:cs="Tahoma"/>
+          <w:b/>
+          <w:bCs/>
+        </w:rPr>
+        <w:t>HU-MID-TRA</w:t>
+      </w:r>
+      <w:r>
+        <w:rPr>
+          <w:rFonts w:ascii="Tahoma" w:hAnsi="Tahoma" w:cs="Tahoma"/>
+          <w:b/>
+          <w:bCs/>
         </w:rPr>
         <w:t>-</w:t>
       </w:r>
       <w:r>
         <w:rPr>
           <w:rFonts w:ascii="Tahoma" w:hAnsi="Tahoma" w:cs="Tahoma"/>
+          <w:b/>
+          <w:bCs/>
         </w:rPr>
         <w:t>002-</w:t>
       </w:r>
       <w:r>
         <w:rPr>
           <w:rFonts w:ascii="Tahoma" w:hAnsi="Tahoma" w:cs="Tahoma"/>
+          <w:b/>
+          <w:bCs/>
         </w:rPr>
         <w:tab/>
       </w:r>
       <w:r>
         <w:rPr>
           <w:rFonts w:ascii="Tahoma" w:hAnsi="Tahoma" w:cs="Tahoma"/>
+          <w:b/>
+          <w:bCs/>
         </w:rPr>
         <w:t xml:space="preserve">Editar </w:t>
       </w:r>
       <w:r>
         <w:rPr>
           <w:rFonts w:ascii="Tahoma" w:hAnsi="Tahoma" w:cs="Tahoma"/>
+          <w:b/>
+          <w:bCs/>
         </w:rPr>
         <w:t>Transacción</w:t>
       </w:r>
       <w:r>
         <w:rPr>
           <w:rFonts w:ascii="Tahoma" w:hAnsi="Tahoma" w:cs="Tahoma"/>
+          <w:b/>
+          <w:bCs/>
         </w:rPr>
         <w:t>.</w:t>
       </w:r>
@@ -1377,15 +1422,93 @@
     <w:p>
       <w:pPr>
         <w:spacing w:line="360" w:lineRule="auto"/>
-        <w:rPr>
-          <w:rFonts w:ascii="Tahoma" w:hAnsi="Tahoma" w:cs="Tahoma"/>
-        </w:rPr>
-      </w:pPr>
+        <w:ind w:left="1560" w:hanging="144"/>
+        <w:rPr>
+          <w:rFonts w:ascii="Tahoma" w:hAnsi="Tahoma" w:cs="Tahoma"/>
+          <w:b/>
+          <w:bCs/>
+        </w:rPr>
+      </w:pPr>
+      <w:r>
+        <w:rPr>
+          <w:rFonts w:ascii="Tahoma" w:hAnsi="Tahoma" w:cs="Tahoma"/>
+        </w:rPr>
+        <w:t xml:space="preserve">- Eliminar Transacción, desde este botón </w:t>
+      </w:r>
+      <w:r>
+        <w:rPr>
+          <w:rFonts w:ascii="Tahoma" w:hAnsi="Tahoma" w:cs="Tahoma"/>
+          <w:noProof/>
+        </w:rPr>
+        <w:drawing>
+          <wp:inline distT="0" distB="0" distL="0" distR="0" wp14:anchorId="323339AF" wp14:editId="7238CFD4">
+            <wp:extent cx="312420" cy="274320"/>
+            <wp:effectExtent l="0" t="0" r="0" b="0"/>
+            <wp:docPr id="1060949247" name="Imagen 1060949247"/>
+            <wp:cNvGraphicFramePr>
+              <a:graphicFrameLocks xmlns:a="http://schemas.openxmlformats.org/drawingml/2006/main" noChangeAspect="1"/>
+            </wp:cNvGraphicFramePr>
+            <a:graphic xmlns:a="http://schemas.openxmlformats.org/drawingml/2006/main">
+              <a:graphicData uri="http://schemas.openxmlformats.org/drawingml/2006/picture">
+                <pic:pic xmlns:pic="http://schemas.openxmlformats.org/drawingml/2006/picture">
+                  <pic:nvPicPr>
+                    <pic:cNvPr id="993264971" name="Imagen 993264971"/>
+                    <pic:cNvPicPr/>
+                  </pic:nvPicPr>
+                  <pic:blipFill>
+                    <a:blip r:embed="rId9">
+                      <a:extLst>
+                        <a:ext uri="{28A0092B-C50C-407E-A947-70E740481C1C}">
+                          <a14:useLocalDpi xmlns:a14="http://schemas.microsoft.com/office/drawing/2010/main" val="0"/>
+                        </a:ext>
+                      </a:extLst>
+                    </a:blip>
+                    <a:stretch>
+                      <a:fillRect/>
+                    </a:stretch>
+                  </pic:blipFill>
+                  <pic:spPr>
+                    <a:xfrm>
+                      <a:off x="0" y="0"/>
+                      <a:ext cx="312451" cy="274347"/>
+                    </a:xfrm>
+                    <a:prstGeom prst="rect">
+                      <a:avLst/>
+                    </a:prstGeom>
+                  </pic:spPr>
+                </pic:pic>
+              </a:graphicData>
+            </a:graphic>
+          </wp:inline>
+        </w:drawing>
+      </w:r>
+      <w:r>
+        <w:rPr>
+          <w:rFonts w:ascii="Tahoma" w:hAnsi="Tahoma" w:cs="Tahoma"/>
+        </w:rPr>
+        <w:t xml:space="preserve"> descripto en la </w:t>
+      </w:r>
+      <w:r>
+        <w:rPr>
+          <w:rFonts w:ascii="Tahoma" w:hAnsi="Tahoma" w:cs="Tahoma"/>
+          <w:b/>
+          <w:bCs/>
+        </w:rPr>
+        <w:t>HU-MID-TRA-004-Registrar baja Transacciones generales</w:t>
+      </w:r>
     </w:p>
     <w:p>
       <w:pPr>
         <w:spacing w:line="360" w:lineRule="auto"/>
-        <w:ind w:firstLine="0"/>
+        <w:rPr>
+          <w:rFonts w:ascii="Tahoma" w:hAnsi="Tahoma" w:cs="Tahoma"/>
+        </w:rPr>
+      </w:pPr>
+    </w:p>
+    <w:p>
+      <w:pPr>
+        <w:spacing w:line="360" w:lineRule="auto"/>
+        <w:ind w:left="-142" w:firstLine="142"/>
         <w:rPr>
           <w:rFonts w:ascii="Tahoma" w:hAnsi="Tahoma" w:cs="Tahoma"/>
         </w:rPr>
@@ -1771,7 +1894,7 @@
                 <w:numId w:val="4"/>
               </w:numPr>
               <w:spacing w:line="360" w:lineRule="auto"/>
-              <w:ind w:left="424" w:hanging="283"/>
+              <w:ind w:left="483"/>
               <w:rPr>
                 <w:rFonts w:cs="Arial"/>
               </w:rPr>
@@ -1780,13 +1903,19 @@
               <w:rPr>
                 <w:rFonts w:ascii="Arial" w:hAnsi="Arial" w:cs="Arial"/>
               </w:rPr>
-              <w:t xml:space="preserve">Esta funcionalidad podrá ser accedida desde </w:t>
+              <w:t>Si hace clic en buscar el sistema debe mostrarle un mensaje “Debe utilizar al meno</w:t>
             </w:r>
             <w:r>
               <w:rPr>
                 <w:rFonts w:ascii="Arial" w:hAnsi="Arial" w:cs="Arial"/>
               </w:rPr>
-              <w:t>el menú de inicio.</w:t>
+              <w:t>s el filtro de búsqueda</w:t>
+            </w:r>
+            <w:r>
+              <w:rPr>
+                <w:rFonts w:ascii="Arial" w:hAnsi="Arial" w:cs="Arial"/>
+              </w:rPr>
+              <w:t>”.</w:t>
             </w:r>
           </w:p>
         </w:tc>
@@ -1824,7 +1953,19 @@
               <w:rPr>
                 <w:rFonts w:ascii="Arial" w:hAnsi="Arial" w:cs="Arial"/>
               </w:rPr>
-              <w:t>Si se selecciona un combo de mayor jerarquía, las opciones que se muestren en los demás deben ser en función de ese.</w:t>
+              <w:t xml:space="preserve">Al hacer clic en limpiar, el sistema borra todos los filtros utilizados </w:t>
+            </w:r>
+            <w:r>
+              <w:rPr>
+                <w:rFonts w:ascii="Arial" w:hAnsi="Arial" w:cs="Arial"/>
+              </w:rPr>
+              <w:t>de</w:t>
+            </w:r>
+            <w:r>
+              <w:rPr>
+                <w:rFonts w:ascii="Arial" w:hAnsi="Arial" w:cs="Arial"/>
+              </w:rPr>
+              <w:t xml:space="preserve"> la búsqueda.</w:t>
             </w:r>
           </w:p>
         </w:tc>
@@ -1856,38 +1997,31 @@
               <w:ind w:left="424" w:hanging="283"/>
               <w:rPr>
                 <w:rFonts w:cs="Arial"/>
-                <w:highlight w:val="cyan"/>
               </w:rPr>
             </w:pPr>
             <w:r>
               <w:rPr>
                 <w:rFonts w:ascii="Arial" w:hAnsi="Arial" w:cs="Arial"/>
               </w:rPr>
-              <w:t>Para realizar la búsq</w:t>
+              <w:t>La grilla de Transacciones</w:t>
             </w:r>
             <w:r>
               <w:rPr>
                 <w:rFonts w:ascii="Arial" w:hAnsi="Arial" w:cs="Arial"/>
               </w:rPr>
-              <w:t>ueda al menos el filtro “Transacción</w:t>
+              <w:t>, aparecen luego de que se haga clic en el botón “Buscar” de</w:t>
             </w:r>
             <w:r>
               <w:rPr>
                 <w:rFonts w:ascii="Arial" w:hAnsi="Arial" w:cs="Arial"/>
               </w:rPr>
-              <w:t>” debe estar seleccionado. Si hace clic en buscar el sistema debe mostrarle un mensaje “Debe utilizar al meno</w:t>
+              <w:t xml:space="preserve"> la sección filtros de </w:t>
             </w:r>
             <w:r>
               <w:rPr>
                 <w:rFonts w:ascii="Arial" w:hAnsi="Arial" w:cs="Arial"/>
               </w:rPr>
-              <w:t>s el filtro de búsqueda</w:t>
-            </w:r>
-            <w:r>
-              <w:rPr>
-                <w:rFonts w:ascii="Arial" w:hAnsi="Arial" w:cs="Arial"/>
-              </w:rPr>
-              <w:t>”.</w:t>
+              <w:t xml:space="preserve">Transacción. </w:t>
             </w:r>
           </w:p>
         </w:tc>
@@ -1910,22 +2044,46 @@
           </w:tcPr>
           <w:p>
             <w:pPr>
-              <w:pStyle w:val="Prrafodelista"/>
+              <w:pStyle w:val="PlantillaCar"/>
               <w:numPr>
                 <w:ilvl w:val="0"/>
                 <w:numId w:val="4"/>
               </w:numPr>
               <w:spacing w:line="360" w:lineRule="auto"/>
-              <w:ind w:left="424" w:hanging="283"/>
-              <w:rPr>
-                <w:rFonts w:cs="Arial"/>
+              <w:ind w:left="477"/>
+              <w:rPr>
+                <w:rFonts w:ascii="Trebuchet MS" w:hAnsi="Trebuchet MS" w:cs="Arial"/>
               </w:rPr>
             </w:pPr>
             <w:r>
               <w:rPr>
                 <w:rFonts w:ascii="Arial" w:hAnsi="Arial" w:cs="Arial"/>
               </w:rPr>
-              <w:t>Al hacer clic en limpiar, el sistema borra todos los filtros utilizados y la búsqueda.</w:t>
+              <w:t>Los títulos de las co</w:t>
+            </w:r>
+            <w:r>
+              <w:rPr>
+                <w:rFonts w:ascii="Arial" w:hAnsi="Arial" w:cs="Arial"/>
+              </w:rPr>
+              <w:t>lumnas de la grilla de Transacciones</w:t>
+            </w:r>
+            <w:r>
+              <w:rPr>
+                <w:rFonts w:ascii="Arial" w:hAnsi="Arial" w:cs="Arial"/>
+              </w:rPr>
+              <w:t xml:space="preserve"> deben </w:t>
+            </w:r>
+            <w:r>
+              <w:rPr>
+                <w:rFonts w:ascii="Arial" w:hAnsi="Arial" w:cs="Arial"/>
+              </w:rPr>
+              <w:t>permitir ordenar todo el conten</w:t>
+            </w:r>
+            <w:r>
+              <w:rPr>
+                <w:rFonts w:ascii="Arial" w:hAnsi="Arial" w:cs="Arial"/>
+              </w:rPr>
+              <w:t>ido de la misma.</w:t>
             </w:r>
           </w:p>
         </w:tc>
@@ -1948,60 +2106,22 @@
           </w:tcPr>
           <w:p>
             <w:pPr>
-              <w:pStyle w:val="Prrafodelista"/>
+              <w:pStyle w:val="PlantillaCar"/>
               <w:numPr>
                 <w:ilvl w:val="0"/>
                 <w:numId w:val="4"/>
               </w:numPr>
               <w:spacing w:line="360" w:lineRule="auto"/>
-              <w:ind w:left="424" w:hanging="283"/>
-              <w:rPr>
-                <w:rFonts w:cs="Arial"/>
-              </w:rPr>
-            </w:pPr>
-            <w:r>
-              <w:rPr>
-                <w:rFonts w:ascii="Arial" w:hAnsi="Arial" w:cs="Arial"/>
-                <w:highlight w:val="cyan"/>
-              </w:rPr>
-              <w:t>La grilla de Transacciones</w:t>
-            </w:r>
-            <w:r>
-              <w:rPr>
-                <w:rFonts w:ascii="Arial" w:hAnsi="Arial" w:cs="Arial"/>
-                <w:highlight w:val="cyan"/>
-              </w:rPr>
-              <w:t>, aparecen luego de que se haga clic en el botón “Buscar” de</w:t>
-            </w:r>
-            <w:r>
-              <w:rPr>
-                <w:rFonts w:ascii="Arial" w:hAnsi="Arial" w:cs="Arial"/>
-                <w:highlight w:val="cyan"/>
-              </w:rPr>
-              <w:t xml:space="preserve"> la sección filtros de </w:t>
-            </w:r>
-            <w:proofErr w:type="gramStart"/>
-            <w:r>
-              <w:rPr>
-                <w:rFonts w:ascii="Arial" w:hAnsi="Arial" w:cs="Arial"/>
-                <w:highlight w:val="cyan"/>
-              </w:rPr>
-              <w:t>Transacción</w:t>
-            </w:r>
-            <w:r>
-              <w:rPr>
-                <w:rFonts w:ascii="Arial" w:hAnsi="Arial" w:cs="Arial"/>
-                <w:highlight w:val="cyan"/>
-              </w:rPr>
-              <w:t>.(</w:t>
-            </w:r>
-            <w:proofErr w:type="gramEnd"/>
-            <w:r>
-              <w:rPr>
-                <w:rFonts w:ascii="Arial" w:hAnsi="Arial" w:cs="Arial"/>
-                <w:highlight w:val="cyan"/>
-              </w:rPr>
-              <w:t>revisar)</w:t>
+              <w:ind w:left="477"/>
+              <w:rPr>
+                <w:rFonts w:ascii="Trebuchet MS" w:hAnsi="Trebuchet MS" w:cs="Arial"/>
+              </w:rPr>
+            </w:pPr>
+            <w:r>
+              <w:rPr>
+                <w:rFonts w:ascii="Trebuchet MS" w:hAnsi="Trebuchet MS" w:cs="Arial"/>
+              </w:rPr>
+              <w:t>Para la búsqueda de los datos, el sistema debe tomar las mayúsculas y minúsculas de manera indistinta.</w:t>
             </w:r>
           </w:p>
         </w:tc>
@@ -2024,164 +2144,6 @@
           </w:tcPr>
           <w:p>
             <w:pPr>
-              <w:pStyle w:val="PlantillaCar"/>
-              <w:numPr>
-                <w:ilvl w:val="0"/>
-                <w:numId w:val="4"/>
-              </w:numPr>
-              <w:spacing w:line="360" w:lineRule="auto"/>
-              <w:ind w:left="477"/>
-              <w:rPr>
-                <w:rFonts w:ascii="Trebuchet MS" w:hAnsi="Trebuchet MS" w:cs="Arial"/>
-              </w:rPr>
-            </w:pPr>
-            <w:r>
-              <w:rPr>
-                <w:rFonts w:ascii="Arial" w:hAnsi="Arial" w:cs="Arial"/>
-              </w:rPr>
-              <w:t xml:space="preserve">Al hacer clic en los iconos </w:t>
-            </w:r>
-            <w:r>
-              <w:rPr>
-                <w:rFonts w:ascii="Arial" w:hAnsi="Arial" w:cs="Arial"/>
-              </w:rPr>
-              <w:t xml:space="preserve">de las acciones </w:t>
-            </w:r>
-            <w:r>
-              <w:rPr>
-                <w:rFonts w:ascii="Arial" w:hAnsi="Arial" w:cs="Arial"/>
-              </w:rPr>
-              <w:t>serán redirigidos a las funcionalidades descriptas por las HU mencionadas</w:t>
-            </w:r>
-            <w:r>
-              <w:rPr>
-                <w:rFonts w:ascii="Arial" w:hAnsi="Arial" w:cs="Arial"/>
-              </w:rPr>
-              <w:t>.</w:t>
-            </w:r>
-          </w:p>
-        </w:tc>
-      </w:tr>
-      <w:tr>
-        <w:trPr>
-          <w:cantSplit/>
-          <w:trHeight w:val="187"/>
-          <w:jc w:val="center"/>
-        </w:trPr>
-        <w:tc>
-          <w:tcPr>
-            <w:tcW w:w="9065" w:type="dxa"/>
-            <w:tcBorders>
-              <w:top w:val="double" w:sz="4" w:space="0" w:color="808080"/>
-              <w:left w:val="double" w:sz="4" w:space="0" w:color="808080"/>
-              <w:bottom w:val="double" w:sz="4" w:space="0" w:color="808080"/>
-              <w:right w:val="double" w:sz="4" w:space="0" w:color="808080"/>
-            </w:tcBorders>
-          </w:tcPr>
-          <w:p>
-            <w:pPr>
-              <w:pStyle w:val="PlantillaCar"/>
-              <w:numPr>
-                <w:ilvl w:val="0"/>
-                <w:numId w:val="4"/>
-              </w:numPr>
-              <w:spacing w:line="360" w:lineRule="auto"/>
-              <w:ind w:left="477"/>
-              <w:rPr>
-                <w:rFonts w:ascii="Trebuchet MS" w:hAnsi="Trebuchet MS" w:cs="Arial"/>
-              </w:rPr>
-            </w:pPr>
-            <w:r>
-              <w:rPr>
-                <w:rFonts w:ascii="Arial" w:hAnsi="Arial" w:cs="Arial"/>
-              </w:rPr>
-              <w:t>Los títulos de las co</w:t>
-            </w:r>
-            <w:r>
-              <w:rPr>
-                <w:rFonts w:ascii="Arial" w:hAnsi="Arial" w:cs="Arial"/>
-              </w:rPr>
-              <w:t>lumnas de la grilla de Transacciones</w:t>
-            </w:r>
-            <w:r>
-              <w:rPr>
-                <w:rFonts w:ascii="Arial" w:hAnsi="Arial" w:cs="Arial"/>
-              </w:rPr>
-              <w:t xml:space="preserve"> deben </w:t>
-            </w:r>
-            <w:r>
-              <w:rPr>
-                <w:rFonts w:ascii="Arial" w:hAnsi="Arial" w:cs="Arial"/>
-              </w:rPr>
-              <w:t>permitir ordenar todo el conten</w:t>
-            </w:r>
-            <w:r>
-              <w:rPr>
-                <w:rFonts w:ascii="Arial" w:hAnsi="Arial" w:cs="Arial"/>
-              </w:rPr>
-              <w:t>ido de la misma.</w:t>
-            </w:r>
-          </w:p>
-        </w:tc>
-      </w:tr>
-      <w:tr>
-        <w:trPr>
-          <w:cantSplit/>
-          <w:trHeight w:val="187"/>
-          <w:jc w:val="center"/>
-        </w:trPr>
-        <w:tc>
-          <w:tcPr>
-            <w:tcW w:w="9065" w:type="dxa"/>
-            <w:tcBorders>
-              <w:top w:val="double" w:sz="4" w:space="0" w:color="808080"/>
-              <w:left w:val="double" w:sz="4" w:space="0" w:color="808080"/>
-              <w:bottom w:val="double" w:sz="4" w:space="0" w:color="808080"/>
-              <w:right w:val="double" w:sz="4" w:space="0" w:color="808080"/>
-            </w:tcBorders>
-          </w:tcPr>
-          <w:p>
-            <w:pPr>
-              <w:pStyle w:val="PlantillaCar"/>
-              <w:numPr>
-                <w:ilvl w:val="0"/>
-                <w:numId w:val="4"/>
-              </w:numPr>
-              <w:spacing w:line="360" w:lineRule="auto"/>
-              <w:ind w:left="477"/>
-              <w:rPr>
-                <w:rFonts w:ascii="Trebuchet MS" w:hAnsi="Trebuchet MS" w:cs="Arial"/>
-                <w:highlight w:val="yellow"/>
-              </w:rPr>
-            </w:pPr>
-            <w:r>
-              <w:rPr>
-                <w:rFonts w:ascii="Trebuchet MS" w:hAnsi="Trebuchet MS" w:cs="Arial"/>
-                <w:highlight w:val="cyan"/>
-              </w:rPr>
-              <w:t>Para la búsqueda de los datos, el sistema debe tomar las mayúsculas y minúsculas de manera indistinta.</w:t>
-            </w:r>
-          </w:p>
-        </w:tc>
-      </w:tr>
-      <w:tr>
-        <w:trPr>
-          <w:cantSplit/>
-          <w:trHeight w:val="187"/>
-          <w:jc w:val="center"/>
-        </w:trPr>
-        <w:tc>
-          <w:tcPr>
-            <w:tcW w:w="9065" w:type="dxa"/>
-            <w:tcBorders>
-              <w:top w:val="double" w:sz="4" w:space="0" w:color="808080"/>
-              <w:left w:val="double" w:sz="4" w:space="0" w:color="808080"/>
-              <w:bottom w:val="double" w:sz="4" w:space="0" w:color="808080"/>
-              <w:right w:val="double" w:sz="4" w:space="0" w:color="808080"/>
-            </w:tcBorders>
-          </w:tcPr>
-          <w:p>
-            <w:pPr>
               <w:pStyle w:val="Prrafodelista"/>
               <w:numPr>
                 <w:ilvl w:val="0"/>
@@ -2190,13 +2152,11 @@
               <w:spacing w:line="276" w:lineRule="auto"/>
               <w:ind w:left="477"/>
               <w:rPr>
-                <w:highlight w:val="cyan"/>
-                <w:lang w:eastAsia="en-US"/>
-              </w:rPr>
-            </w:pPr>
-            <w:r>
-              <w:rPr>
-                <w:highlight w:val="cyan"/>
+                <w:lang w:eastAsia="en-US"/>
+              </w:rPr>
+            </w:pPr>
+            <w:r>
+              <w:rPr>
                 <w:lang w:eastAsia="en-US"/>
               </w:rPr>
               <w:t xml:space="preserve">Las acciones de “Ver” y “Modificar” deben tener un </w:t>
@@ -2204,7 +2164,6 @@
             <w:proofErr w:type="spellStart"/>
             <w:r>
               <w:rPr>
-                <w:highlight w:val="cyan"/>
                 <w:lang w:eastAsia="en-US"/>
               </w:rPr>
               <w:t>tooltip</w:t>
@@ -2212,7 +2171,6 @@
             <w:proofErr w:type="spellEnd"/>
             <w:r>
               <w:rPr>
-                <w:highlight w:val="cyan"/>
                 <w:lang w:eastAsia="en-US"/>
               </w:rPr>
               <w:t xml:space="preserve"> que informe la funcionalidad. </w:t>
@@ -2227,27 +2185,23 @@
               </w:numPr>
               <w:spacing w:line="276" w:lineRule="auto"/>
               <w:rPr>
-                <w:highlight w:val="cyan"/>
-                <w:lang w:eastAsia="en-US"/>
-              </w:rPr>
-            </w:pPr>
-            <w:r>
-              <w:rPr>
-                <w:highlight w:val="cyan"/>
+                <w:lang w:eastAsia="en-US"/>
+              </w:rPr>
+            </w:pPr>
+            <w:r>
+              <w:rPr>
                 <w:lang w:eastAsia="en-US"/>
               </w:rPr>
               <w:t>Visualizar</w:t>
             </w:r>
             <w:r>
               <w:rPr>
-                <w:highlight w:val="cyan"/>
                 <w:lang w:eastAsia="en-US"/>
               </w:rPr>
               <w:t>: “Visualizar Transacción</w:t>
             </w:r>
             <w:r>
               <w:rPr>
-                <w:highlight w:val="cyan"/>
                 <w:lang w:eastAsia="en-US"/>
               </w:rPr>
               <w:t>”.</w:t>
@@ -2262,27 +2216,23 @@
               </w:numPr>
               <w:spacing w:line="276" w:lineRule="auto"/>
               <w:rPr>
-                <w:highlight w:val="cyan"/>
-                <w:lang w:eastAsia="en-US"/>
-              </w:rPr>
-            </w:pPr>
-            <w:r>
-              <w:rPr>
-                <w:highlight w:val="cyan"/>
+                <w:lang w:eastAsia="en-US"/>
+              </w:rPr>
+            </w:pPr>
+            <w:r>
+              <w:rPr>
                 <w:lang w:eastAsia="en-US"/>
               </w:rPr>
               <w:t>Modificar</w:t>
             </w:r>
             <w:r>
               <w:rPr>
-                <w:highlight w:val="cyan"/>
                 <w:lang w:eastAsia="en-US"/>
               </w:rPr>
               <w:t>: “Editar Transacción</w:t>
             </w:r>
             <w:r>
               <w:rPr>
-                <w:highlight w:val="cyan"/>
                 <w:lang w:eastAsia="en-US"/>
               </w:rPr>
               <w:t>”.</w:t>
@@ -2302,21 +2252,18 @@
             </w:pPr>
             <w:r>
               <w:rPr>
-                <w:highlight w:val="cyan"/>
                 <w:lang w:eastAsia="en-US"/>
               </w:rPr>
               <w:t>Cambio estado</w:t>
             </w:r>
             <w:r>
               <w:rPr>
-                <w:highlight w:val="cyan"/>
                 <w:lang w:eastAsia="en-US"/>
               </w:rPr>
               <w:t>: “Cambio estado Transacción</w:t>
             </w:r>
             <w:r>
               <w:rPr>
-                <w:highlight w:val="cyan"/>
                 <w:lang w:eastAsia="en-US"/>
               </w:rPr>
               <w:t>”.</w:t>
@@ -2406,7 +2353,6 @@
           <w:u w:val="single"/>
           <w:lang w:val="es-AR" w:eastAsia="es-AR"/>
         </w:rPr>
-        <w:lastRenderedPageBreak/>
         <w:t>Bandeja de Transacciones</w:t>
       </w:r>
       <w:r>
@@ -2443,6 +2389,7 @@
           <w:u w:val="single"/>
           <w:lang w:val="es-AR" w:eastAsia="es-AR"/>
         </w:rPr>
+        <w:lastRenderedPageBreak/>
         <w:drawing>
           <wp:inline distT="0" distB="0" distL="0" distR="0" wp14:anchorId="267EA90F" wp14:editId="7E366442">
             <wp:extent cx="5400040" cy="4834255"/>
@@ -2482,132 +2429,9 @@
     </w:p>
     <w:p>
       <w:pPr>
-        <w:spacing w:line="360" w:lineRule="auto"/>
         <w:ind w:firstLine="0"/>
-        <w:jc w:val="left"/>
-        <w:rPr>
-          <w:b/>
-          <w:noProof/>
-          <w:sz w:val="28"/>
-          <w:szCs w:val="28"/>
-          <w:u w:val="single"/>
-          <w:lang w:val="es-AR" w:eastAsia="es-AR"/>
-        </w:rPr>
       </w:pPr>
     </w:p>
-    <w:p>
-      <w:pPr>
-        <w:spacing w:line="360" w:lineRule="auto"/>
-        <w:ind w:firstLine="0"/>
-        <w:rPr>
-          <w:b/>
-          <w:noProof/>
-          <w:sz w:val="28"/>
-          <w:szCs w:val="28"/>
-          <w:u w:val="single"/>
-          <w:lang w:val="es-AR" w:eastAsia="es-AR"/>
-        </w:rPr>
-      </w:pPr>
-    </w:p>
-    <w:p>
-      <w:pPr>
-        <w:spacing w:line="360" w:lineRule="auto"/>
-        <w:ind w:firstLine="0"/>
-        <w:rPr>
-          <w:b/>
-          <w:noProof/>
-          <w:sz w:val="28"/>
-          <w:szCs w:val="28"/>
-          <w:u w:val="single"/>
-          <w:lang w:val="es-AR" w:eastAsia="es-AR"/>
-        </w:rPr>
-      </w:pPr>
-    </w:p>
-    <w:p>
-      <w:pPr>
-        <w:spacing w:line="360" w:lineRule="auto"/>
-        <w:ind w:firstLine="0"/>
-        <w:rPr>
-          <w:b/>
-          <w:noProof/>
-          <w:sz w:val="28"/>
-          <w:szCs w:val="28"/>
-          <w:u w:val="single"/>
-          <w:lang w:val="es-AR" w:eastAsia="es-AR"/>
-        </w:rPr>
-      </w:pPr>
-    </w:p>
-    <w:p>
-      <w:pPr>
-        <w:spacing w:line="360" w:lineRule="auto"/>
-        <w:ind w:firstLine="0"/>
-        <w:rPr>
-          <w:b/>
-          <w:noProof/>
-          <w:sz w:val="28"/>
-          <w:szCs w:val="28"/>
-          <w:u w:val="single"/>
-          <w:lang w:val="es-AR" w:eastAsia="es-AR"/>
-        </w:rPr>
-      </w:pPr>
-    </w:p>
-    <w:p>
-      <w:pPr>
-        <w:spacing w:line="360" w:lineRule="auto"/>
-        <w:ind w:firstLine="0"/>
-        <w:rPr>
-          <w:b/>
-          <w:noProof/>
-          <w:sz w:val="28"/>
-          <w:szCs w:val="28"/>
-          <w:u w:val="single"/>
-          <w:lang w:val="es-AR" w:eastAsia="es-AR"/>
-        </w:rPr>
-      </w:pPr>
-    </w:p>
-    <w:p>
-      <w:pPr>
-        <w:spacing w:line="360" w:lineRule="auto"/>
-        <w:ind w:firstLine="0"/>
-        <w:rPr>
-          <w:b/>
-          <w:noProof/>
-          <w:sz w:val="28"/>
-          <w:szCs w:val="28"/>
-          <w:u w:val="single"/>
-          <w:lang w:val="es-AR" w:eastAsia="es-AR"/>
-        </w:rPr>
-      </w:pPr>
-    </w:p>
-    <w:p>
-      <w:pPr>
-        <w:spacing w:line="360" w:lineRule="auto"/>
-        <w:ind w:firstLine="0"/>
-        <w:rPr>
-          <w:b/>
-          <w:noProof/>
-          <w:sz w:val="28"/>
-          <w:szCs w:val="28"/>
-          <w:u w:val="single"/>
-          <w:lang w:val="es-AR" w:eastAsia="es-AR"/>
-        </w:rPr>
-      </w:pPr>
-    </w:p>
-    <w:p>
-      <w:pPr>
-        <w:spacing w:line="360" w:lineRule="auto"/>
-        <w:ind w:firstLine="0"/>
-        <w:rPr>
-          <w:b/>
-          <w:noProof/>
-          <w:sz w:val="28"/>
-          <w:szCs w:val="28"/>
-          <w:u w:val="single"/>
-          <w:lang w:val="es-AR" w:eastAsia="es-AR"/>
-        </w:rPr>
-      </w:pPr>
-    </w:p>
-    <w:p/>
     <w:p>
       <w:pPr>
         <w:pStyle w:val="Ttulo3"/>
@@ -2681,7 +2505,6 @@
               <w:rPr>
                 <w:lang w:eastAsia="en-US"/>
               </w:rPr>
-              <w:lastRenderedPageBreak/>
               <w:t>Campos de los Filtros/</w:t>
             </w:r>
           </w:p>
@@ -2874,14 +2697,12 @@
                 <w:rFonts w:cs="Arial"/>
               </w:rPr>
             </w:pPr>
-            <w:proofErr w:type="gramStart"/>
             <w:r>
               <w:rPr>
                 <w:rFonts w:cs="Arial"/>
               </w:rPr>
               <w:t>Código  Transacción</w:t>
             </w:r>
-            <w:proofErr w:type="gramEnd"/>
           </w:p>
         </w:tc>
         <w:tc>
@@ -3691,6 +3512,7 @@
                 <w:noProof/>
                 <w:lang w:eastAsia="en-US"/>
               </w:rPr>
+              <w:lastRenderedPageBreak/>
               <w:t>Cambio de estado de transacciones</w:t>
             </w:r>
           </w:p>
@@ -5037,6 +4859,23 @@
         </w:rPr>
         <w:t>Diagrama de transición de estados.</w:t>
       </w:r>
+      <w:r>
+        <w:rPr>
+          <w:sz w:val="28"/>
+          <w:szCs w:val="28"/>
+          <w:u w:val="single"/>
+          <w:lang w:val="es-AR" w:eastAsia="es-AR"/>
+        </w:rPr>
+        <w:t xml:space="preserve"> </w:t>
+      </w:r>
+      <w:r>
+        <w:rPr>
+          <w:sz w:val="28"/>
+          <w:szCs w:val="28"/>
+          <w:lang w:val="es-AR" w:eastAsia="es-AR"/>
+        </w:rPr>
+        <w:t>No aplica</w:t>
+      </w:r>
     </w:p>
     <w:p>
       <w:pPr>
@@ -5093,7 +4932,6 @@
             <w:ind w:firstLine="0"/>
             <w:rPr>
               <w:rFonts w:ascii="Arial" w:hAnsi="Arial" w:cs="Arial"/>
-              <w:b/>
               <w:sz w:val="22"/>
             </w:rPr>
           </w:pPr>
@@ -5102,21 +4940,18 @@
     </w:sdt>
     <w:p>
       <w:pPr>
-        <w:pStyle w:val="Ttulo2"/>
+        <w:spacing w:line="360" w:lineRule="auto"/>
+        <w:ind w:firstLine="0"/>
+        <w:rPr>
+          <w:rFonts w:ascii="Arial" w:hAnsi="Arial" w:cs="Arial"/>
+          <w:b/>
+          <w:sz w:val="22"/>
+        </w:rPr>
+      </w:pPr>
+      <w:r>
         <w:rPr>
           <w:b/>
           <w:bCs/>
-          <w:color w:val="auto"/>
-          <w:sz w:val="32"/>
-          <w:szCs w:val="32"/>
-          <w:u w:val="single"/>
-        </w:rPr>
-      </w:pPr>
-      <w:r>
-        <w:rPr>
-          <w:b/>
-          <w:bCs/>
-          <w:color w:val="auto"/>
           <w:sz w:val="32"/>
           <w:szCs w:val="32"/>
           <w:u w:val="single"/>
@@ -5569,7 +5404,6 @@
               <w:ind w:firstLine="0"/>
             </w:pPr>
             <w:r>
-              <w:lastRenderedPageBreak/>
               <w:t>1.2</w:t>
             </w:r>
           </w:p>
@@ -5665,6 +5499,64 @@
             </w:pPr>
             <w:r>
               <w:t>Seguimiento y revisión de criterios de aceptación.</w:t>
+            </w:r>
+          </w:p>
+        </w:tc>
+        <w:tc>
+          <w:tcPr>
+            <w:tcW w:w="2693" w:type="dxa"/>
+          </w:tcPr>
+          <w:p>
+            <w:pPr>
+              <w:spacing w:line="360" w:lineRule="auto"/>
+              <w:ind w:firstLine="0"/>
+            </w:pPr>
+            <w:r>
+              <w:t>Laura Torres</w:t>
+            </w:r>
+          </w:p>
+        </w:tc>
+      </w:tr>
+      <w:tr>
+        <w:tc>
+          <w:tcPr>
+            <w:tcW w:w="959" w:type="dxa"/>
+          </w:tcPr>
+          <w:p>
+            <w:pPr>
+              <w:spacing w:line="360" w:lineRule="auto"/>
+              <w:ind w:firstLine="0"/>
+            </w:pPr>
+            <w:r>
+              <w:t xml:space="preserve">1.4 </w:t>
+            </w:r>
+          </w:p>
+        </w:tc>
+        <w:tc>
+          <w:tcPr>
+            <w:tcW w:w="1276" w:type="dxa"/>
+          </w:tcPr>
+          <w:p>
+            <w:pPr>
+              <w:spacing w:line="360" w:lineRule="auto"/>
+              <w:ind w:firstLine="0"/>
+            </w:pPr>
+            <w:r>
+              <w:t>17/05/2023</w:t>
+            </w:r>
+          </w:p>
+        </w:tc>
+        <w:tc>
+          <w:tcPr>
+            <w:tcW w:w="4394" w:type="dxa"/>
+          </w:tcPr>
+          <w:p>
+            <w:pPr>
+              <w:spacing w:line="360" w:lineRule="auto"/>
+              <w:ind w:firstLine="0"/>
+            </w:pPr>
+            <w:r>
+              <w:t>Actualización de HU y revisión de criterios de aceptación.</w:t>
             </w:r>
           </w:p>
         </w:tc>
@@ -6155,28 +6047,28 @@
         <v:path o:extrusionok="f" gradientshapeok="t" o:connecttype="rect"/>
         <o:lock v:ext="edit" aspectratio="t"/>
       </v:shapetype>
-      <v:shape id="_x0000_i1074" type="#_x0000_t75" style="width:34.2pt;height:34.2pt;visibility:visible;mso-wrap-style:square" o:bullet="t">
+      <v:shape id="_x0000_i1042" type="#_x0000_t75" style="width:34.5pt;height:34.5pt;visibility:visible;mso-wrap-style:square" o:bullet="t">
         <v:imagedata r:id="rId1" o:title=""/>
       </v:shape>
     </w:pict>
   </w:numPicBullet>
   <w:numPicBullet w:numPicBulletId="1">
     <w:pict>
-      <v:shape id="_x0000_i1075" type="#_x0000_t75" style="width:36pt;height:34.2pt;visibility:visible;mso-wrap-style:square" o:bullet="t">
+      <v:shape id="_x0000_i1043" type="#_x0000_t75" style="width:36pt;height:34.5pt;visibility:visible;mso-wrap-style:square" o:bullet="t">
         <v:imagedata r:id="rId2" o:title=""/>
       </v:shape>
     </w:pict>
   </w:numPicBullet>
   <w:numPicBullet w:numPicBulletId="2">
     <w:pict>
-      <v:shape id="_x0000_i1076" type="#_x0000_t75" style="width:70.2pt;height:55.8pt;visibility:visible;mso-wrap-style:square" o:bullet="t">
+      <v:shape id="_x0000_i1044" type="#_x0000_t75" style="width:70.5pt;height:55.5pt;visibility:visible;mso-wrap-style:square" o:bullet="t">
         <v:imagedata r:id="rId3" o:title=""/>
       </v:shape>
     </w:pict>
   </w:numPicBullet>
   <w:numPicBullet w:numPicBulletId="3">
     <w:pict>
-      <v:shape id="_x0000_i1077" type="#_x0000_t75" style="width:13.2pt;height:13.2pt;visibility:visible;mso-wrap-style:square" o:bullet="t">
+      <v:shape id="_x0000_i1045" type="#_x0000_t75" style="width:13.5pt;height:13.5pt;visibility:visible;mso-wrap-style:square" o:bullet="t">
         <v:imagedata r:id="rId4" o:title=""/>
       </v:shape>
     </w:pict>
@@ -8429,6 +8321,7 @@
     <w:rsid w:val="004C0F8F"/>
     <w:rsid w:val="005F56F0"/>
     <w:rsid w:val="00652F7F"/>
+    <w:rsid w:val="00766E37"/>
     <w:rsid w:val="007D1972"/>
     <w:rsid w:val="007F1194"/>
     <w:rsid w:val="00A92CF2"/>
@@ -8443,6 +8336,7 @@
     <w:rsid w:val="00DF607B"/>
     <w:rsid w:val="00F047F6"/>
     <w:rsid w:val="00F46DD1"/>
+    <w:rsid w:val="00FC32CF"/>
   </w:rsids>
   <m:mathPr>
     <m:mathFont m:val="Cambria Math"/>

</xml_diff>

<commit_message>
Replace HU-MID-TRA-005- Consultar Bandeja de Transacciones Generales.docx
</commit_message>
<xml_diff>
--- a/6- Ingenieria de producto/6.1 - Análisis/03- Historias de Usuario/Historias de Usuarios/HU-MID-TRA-005- Consultar Bandeja de Transacciones Generales.docx
+++ b/6- Ingenieria de producto/6.1 - Análisis/03- Historias de Usuario/Historias de Usuarios/HU-MID-TRA-005- Consultar Bandeja de Transacciones Generales.docx
@@ -1,6 +1,6 @@
 
 <file path=word/document.xml><?xml version="1.0" encoding="utf-8"?>
-<w:document xmlns:wpc="http://schemas.microsoft.com/office/word/2010/wordprocessingCanvas" xmlns:cx="http://schemas.microsoft.com/office/drawing/2014/chartex" xmlns:cx1="http://schemas.microsoft.com/office/drawing/2015/9/8/chartex" xmlns:cx2="http://schemas.microsoft.com/office/drawing/2015/10/21/chartex" xmlns:cx3="http://schemas.microsoft.com/office/drawing/2016/5/9/chartex" xmlns:cx4="http://schemas.microsoft.com/office/drawing/2016/5/10/chartex" xmlns:cx5="http://schemas.microsoft.com/office/drawing/2016/5/11/chartex" xmlns:cx6="http://schemas.microsoft.com/office/drawing/2016/5/12/chartex" xmlns:cx7="http://schemas.microsoft.com/office/drawing/2016/5/13/chartex" xmlns:cx8="http://schemas.microsoft.com/office/drawing/2016/5/14/chartex" xmlns:mc="http://schemas.openxmlformats.org/markup-compatibility/2006" xmlns:aink="http://schemas.microsoft.com/office/drawing/2016/ink" xmlns:am3d="http://schemas.microsoft.com/office/drawing/2017/model3d" xmlns:o="urn:schemas-microsoft-com:office:office" xmlns:oel="http://schemas.microsoft.com/office/2019/extlst" xmlns:r="http://schemas.openxmlformats.org/officeDocument/2006/relationships" xmlns:m="http://schemas.openxmlformats.org/officeDocument/2006/math" xmlns:v="urn:schemas-microsoft-com:vml" xmlns:wp14="http://schemas.microsoft.com/office/word/2010/wordprocessingDrawing" xmlns:wp="http://schemas.openxmlformats.org/drawingml/2006/wordprocessingDrawing" xmlns:w10="urn:schemas-microsoft-com:office:word" xmlns:w="http://schemas.openxmlformats.org/wordprocessingml/2006/main" xmlns:w14="http://schemas.microsoft.com/office/word/2010/wordml" xmlns:w15="http://schemas.microsoft.com/office/word/2012/wordml" xmlns:w16cex="http://schemas.microsoft.com/office/word/2018/wordml/cex" xmlns:w16cid="http://schemas.microsoft.com/office/word/2016/wordml/cid" xmlns:w16="http://schemas.microsoft.com/office/word/2018/wordml" xmlns:w16du="http://schemas.microsoft.com/office/word/2023/wordml/word16du" xmlns:w16sdtdh="http://schemas.microsoft.com/office/word/2020/wordml/sdtdatahash" xmlns:w16se="http://schemas.microsoft.com/office/word/2015/wordml/symex" xmlns:wpg="http://schemas.microsoft.com/office/word/2010/wordprocessingGroup" xmlns:wpi="http://schemas.microsoft.com/office/word/2010/wordprocessingInk" xmlns:wne="http://schemas.microsoft.com/office/word/2006/wordml" xmlns:wps="http://schemas.microsoft.com/office/word/2010/wordprocessingShape" mc:Ignorable="w14 w15 w16se w16cid w16 w16cex w16sdtdh wp14">
+<w:document xmlns:wpc="http://schemas.microsoft.com/office/word/2010/wordprocessingCanvas" xmlns:cx="http://schemas.microsoft.com/office/drawing/2014/chartex" xmlns:mc="http://schemas.openxmlformats.org/markup-compatibility/2006" xmlns:o="urn:schemas-microsoft-com:office:office" xmlns:r="http://schemas.openxmlformats.org/officeDocument/2006/relationships" xmlns:m="http://schemas.openxmlformats.org/officeDocument/2006/math" xmlns:v="urn:schemas-microsoft-com:vml" xmlns:wp14="http://schemas.microsoft.com/office/word/2010/wordprocessingDrawing" xmlns:wp="http://schemas.openxmlformats.org/drawingml/2006/wordprocessingDrawing" xmlns:w10="urn:schemas-microsoft-com:office:word" xmlns:w="http://schemas.openxmlformats.org/wordprocessingml/2006/main" xmlns:w14="http://schemas.microsoft.com/office/word/2010/wordml" xmlns:w15="http://schemas.microsoft.com/office/word/2012/wordml" xmlns:w16se="http://schemas.microsoft.com/office/word/2015/wordml/symex" xmlns:wpg="http://schemas.microsoft.com/office/word/2010/wordprocessingGroup" xmlns:wpi="http://schemas.microsoft.com/office/word/2010/wordprocessingInk" xmlns:wne="http://schemas.microsoft.com/office/word/2006/wordml" xmlns:wps="http://schemas.microsoft.com/office/word/2010/wordprocessingShape" mc:Ignorable="w14 w15 w16se wp14">
   <w:body>
     <w:p>
       <w:pPr>
@@ -1009,53 +1009,6 @@
         </w:rPr>
         <w:t xml:space="preserve">Eliminar </w:t>
       </w:r>
-      <w:r>
-        <w:rPr>
-          <w:rFonts w:ascii="Tahoma" w:hAnsi="Tahoma" w:cs="Tahoma"/>
-          <w:noProof/>
-        </w:rPr>
-        <w:drawing>
-          <wp:inline distT="0" distB="0" distL="0" distR="0" wp14:anchorId="0B0384E8" wp14:editId="30DBF348">
-            <wp:extent cx="312420" cy="274320"/>
-            <wp:effectExtent l="0" t="0" r="0" b="0"/>
-            <wp:docPr id="993264971" name="Imagen 1"/>
-            <wp:cNvGraphicFramePr>
-              <a:graphicFrameLocks xmlns:a="http://schemas.openxmlformats.org/drawingml/2006/main" noChangeAspect="1"/>
-            </wp:cNvGraphicFramePr>
-            <a:graphic xmlns:a="http://schemas.openxmlformats.org/drawingml/2006/main">
-              <a:graphicData uri="http://schemas.openxmlformats.org/drawingml/2006/picture">
-                <pic:pic xmlns:pic="http://schemas.openxmlformats.org/drawingml/2006/picture">
-                  <pic:nvPicPr>
-                    <pic:cNvPr id="993264971" name="Imagen 993264971"/>
-                    <pic:cNvPicPr/>
-                  </pic:nvPicPr>
-                  <pic:blipFill>
-                    <a:blip r:embed="rId9">
-                      <a:extLst>
-                        <a:ext uri="{28A0092B-C50C-407E-A947-70E740481C1C}">
-                          <a14:useLocalDpi xmlns:a14="http://schemas.microsoft.com/office/drawing/2010/main" val="0"/>
-                        </a:ext>
-                      </a:extLst>
-                    </a:blip>
-                    <a:stretch>
-                      <a:fillRect/>
-                    </a:stretch>
-                  </pic:blipFill>
-                  <pic:spPr>
-                    <a:xfrm>
-                      <a:off x="0" y="0"/>
-                      <a:ext cx="312451" cy="274347"/>
-                    </a:xfrm>
-                    <a:prstGeom prst="rect">
-                      <a:avLst/>
-                    </a:prstGeom>
-                  </pic:spPr>
-                </pic:pic>
-              </a:graphicData>
-            </a:graphic>
-          </wp:inline>
-        </w:drawing>
-      </w:r>
     </w:p>
     <w:p>
       <w:pPr>
@@ -1439,48 +1392,9 @@
         <w:rPr>
           <w:rFonts w:ascii="Tahoma" w:hAnsi="Tahoma" w:cs="Tahoma"/>
           <w:noProof/>
-        </w:rPr>
-        <w:drawing>
-          <wp:inline distT="0" distB="0" distL="0" distR="0" wp14:anchorId="323339AF" wp14:editId="7238CFD4">
-            <wp:extent cx="312420" cy="274320"/>
-            <wp:effectExtent l="0" t="0" r="0" b="0"/>
-            <wp:docPr id="1060949247" name="Imagen 1060949247"/>
-            <wp:cNvGraphicFramePr>
-              <a:graphicFrameLocks xmlns:a="http://schemas.openxmlformats.org/drawingml/2006/main" noChangeAspect="1"/>
-            </wp:cNvGraphicFramePr>
-            <a:graphic xmlns:a="http://schemas.openxmlformats.org/drawingml/2006/main">
-              <a:graphicData uri="http://schemas.openxmlformats.org/drawingml/2006/picture">
-                <pic:pic xmlns:pic="http://schemas.openxmlformats.org/drawingml/2006/picture">
-                  <pic:nvPicPr>
-                    <pic:cNvPr id="993264971" name="Imagen 993264971"/>
-                    <pic:cNvPicPr/>
-                  </pic:nvPicPr>
-                  <pic:blipFill>
-                    <a:blip r:embed="rId9">
-                      <a:extLst>
-                        <a:ext uri="{28A0092B-C50C-407E-A947-70E740481C1C}">
-                          <a14:useLocalDpi xmlns:a14="http://schemas.microsoft.com/office/drawing/2010/main" val="0"/>
-                        </a:ext>
-                      </a:extLst>
-                    </a:blip>
-                    <a:stretch>
-                      <a:fillRect/>
-                    </a:stretch>
-                  </pic:blipFill>
-                  <pic:spPr>
-                    <a:xfrm>
-                      <a:off x="0" y="0"/>
-                      <a:ext cx="312451" cy="274347"/>
-                    </a:xfrm>
-                    <a:prstGeom prst="rect">
-                      <a:avLst/>
-                    </a:prstGeom>
-                  </pic:spPr>
-                </pic:pic>
-              </a:graphicData>
-            </a:graphic>
-          </wp:inline>
-        </w:drawing>
+          <w:lang w:eastAsia="en-US"/>
+        </w:rPr>
+        <w:t xml:space="preserve">     </w:t>
       </w:r>
       <w:r>
         <w:rPr>
@@ -1574,7 +1488,7 @@
                     <pic:cNvPicPr/>
                   </pic:nvPicPr>
                   <pic:blipFill>
-                    <a:blip r:embed="rId10"/>
+                    <a:blip r:embed="rId9"/>
                     <a:stretch>
                       <a:fillRect/>
                     </a:stretch>
@@ -1656,7 +1570,7 @@
                     <pic:cNvPicPr/>
                   </pic:nvPicPr>
                   <pic:blipFill>
-                    <a:blip r:embed="rId11"/>
+                    <a:blip r:embed="rId10"/>
                     <a:stretch>
                       <a:fillRect/>
                     </a:stretch>
@@ -2387,7 +2301,7 @@
           <w:sz w:val="28"/>
           <w:szCs w:val="28"/>
           <w:u w:val="single"/>
-          <w:lang w:val="es-AR" w:eastAsia="es-AR"/>
+          <w:lang w:val="en-US" w:eastAsia="en-US"/>
         </w:rPr>
         <w:lastRenderedPageBreak/>
         <w:drawing>
@@ -2406,7 +2320,7 @@
                     <pic:cNvPicPr/>
                   </pic:nvPicPr>
                   <pic:blipFill>
-                    <a:blip r:embed="rId12"/>
+                    <a:blip r:embed="rId11"/>
                     <a:stretch>
                       <a:fillRect/>
                     </a:stretch>
@@ -2987,7 +2901,7 @@
                           </pic:cNvPicPr>
                         </pic:nvPicPr>
                         <pic:blipFill>
-                          <a:blip r:embed="rId13">
+                          <a:blip r:embed="rId12">
                             <a:extLst>
                               <a:ext uri="{28A0092B-C50C-407E-A947-70E740481C1C}">
                                 <a14:useLocalDpi xmlns:a14="http://schemas.microsoft.com/office/drawing/2010/main" val="0"/>
@@ -3128,7 +3042,7 @@
                           <pic:cNvPicPr/>
                         </pic:nvPicPr>
                         <pic:blipFill>
-                          <a:blip r:embed="rId14"/>
+                          <a:blip r:embed="rId13"/>
                           <a:stretch>
                             <a:fillRect/>
                           </a:stretch>
@@ -3247,6 +3161,135 @@
                   <wp:extent cx="619048" cy="219048"/>
                   <wp:effectExtent l="0" t="0" r="0" b="0"/>
                   <wp:docPr id="21" name="Imagen 21"/>
+                  <wp:cNvGraphicFramePr>
+                    <a:graphicFrameLocks xmlns:a="http://schemas.openxmlformats.org/drawingml/2006/main" noChangeAspect="1"/>
+                  </wp:cNvGraphicFramePr>
+                  <a:graphic xmlns:a="http://schemas.openxmlformats.org/drawingml/2006/main">
+                    <a:graphicData uri="http://schemas.openxmlformats.org/drawingml/2006/picture">
+                      <pic:pic xmlns:pic="http://schemas.openxmlformats.org/drawingml/2006/picture">
+                        <pic:nvPicPr>
+                          <pic:cNvPr id="1" name=""/>
+                          <pic:cNvPicPr/>
+                        </pic:nvPicPr>
+                        <pic:blipFill>
+                          <a:blip r:embed="rId14"/>
+                          <a:stretch>
+                            <a:fillRect/>
+                          </a:stretch>
+                        </pic:blipFill>
+                        <pic:spPr>
+                          <a:xfrm>
+                            <a:off x="0" y="0"/>
+                            <a:ext cx="619048" cy="219048"/>
+                          </a:xfrm>
+                          <a:prstGeom prst="rect">
+                            <a:avLst/>
+                          </a:prstGeom>
+                        </pic:spPr>
+                      </pic:pic>
+                    </a:graphicData>
+                  </a:graphic>
+                </wp:inline>
+              </w:drawing>
+            </w:r>
+            <w:r>
+              <w:rPr>
+                <w:rFonts w:cs="Arial"/>
+              </w:rPr>
+              <w:t>Volver</w:t>
+            </w:r>
+          </w:p>
+        </w:tc>
+        <w:tc>
+          <w:tcPr>
+            <w:tcW w:w="2151" w:type="dxa"/>
+            <w:tcBorders>
+              <w:top w:val="single" w:sz="4" w:space="0" w:color="auto"/>
+              <w:left w:val="single" w:sz="4" w:space="0" w:color="auto"/>
+              <w:bottom w:val="single" w:sz="4" w:space="0" w:color="auto"/>
+              <w:right w:val="single" w:sz="4" w:space="0" w:color="auto"/>
+            </w:tcBorders>
+            <w:vAlign w:val="center"/>
+          </w:tcPr>
+          <w:p>
+            <w:pPr>
+              <w:spacing w:line="360" w:lineRule="auto"/>
+              <w:ind w:firstLine="0"/>
+              <w:jc w:val="center"/>
+              <w:rPr>
+                <w:lang w:eastAsia="en-US"/>
+              </w:rPr>
+            </w:pPr>
+            <w:r>
+              <w:rPr>
+                <w:lang w:eastAsia="en-US"/>
+              </w:rPr>
+              <w:t>seleccionar</w:t>
+            </w:r>
+          </w:p>
+        </w:tc>
+        <w:tc>
+          <w:tcPr>
+            <w:tcW w:w="3159" w:type="dxa"/>
+            <w:tcBorders>
+              <w:top w:val="single" w:sz="4" w:space="0" w:color="auto"/>
+              <w:left w:val="single" w:sz="4" w:space="0" w:color="auto"/>
+              <w:bottom w:val="single" w:sz="4" w:space="0" w:color="auto"/>
+              <w:right w:val="single" w:sz="4" w:space="0" w:color="auto"/>
+            </w:tcBorders>
+            <w:vAlign w:val="center"/>
+          </w:tcPr>
+          <w:p>
+            <w:pPr>
+              <w:spacing w:line="360" w:lineRule="auto"/>
+              <w:ind w:firstLine="0"/>
+              <w:rPr>
+                <w:lang w:eastAsia="en-US"/>
+              </w:rPr>
+            </w:pPr>
+            <w:r>
+              <w:rPr>
+                <w:lang w:eastAsia="en-US"/>
+              </w:rPr>
+              <w:t>Vuelve hacia atrás</w:t>
+            </w:r>
+          </w:p>
+        </w:tc>
+      </w:tr>
+      <w:tr>
+        <w:trPr>
+          <w:trHeight w:val="419"/>
+        </w:trPr>
+        <w:tc>
+          <w:tcPr>
+            <w:tcW w:w="3184" w:type="dxa"/>
+            <w:tcBorders>
+              <w:top w:val="single" w:sz="4" w:space="0" w:color="auto"/>
+              <w:left w:val="single" w:sz="4" w:space="0" w:color="auto"/>
+              <w:bottom w:val="single" w:sz="4" w:space="0" w:color="auto"/>
+              <w:right w:val="single" w:sz="4" w:space="0" w:color="auto"/>
+            </w:tcBorders>
+            <w:vAlign w:val="center"/>
+          </w:tcPr>
+          <w:p>
+            <w:pPr>
+              <w:spacing w:line="360" w:lineRule="auto"/>
+              <w:ind w:left="360" w:firstLine="0"/>
+              <w:jc w:val="center"/>
+              <w:rPr>
+                <w:rFonts w:cs="Arial"/>
+              </w:rPr>
+            </w:pPr>
+            <w:r>
+              <w:rPr>
+                <w:noProof/>
+                <w:lang w:val="en-US" w:eastAsia="en-US"/>
+              </w:rPr>
+              <w:drawing>
+                <wp:inline distT="0" distB="0" distL="0" distR="0" wp14:anchorId="2C320611" wp14:editId="161F8E53">
+                  <wp:extent cx="838095" cy="209524"/>
+                  <wp:effectExtent l="0" t="0" r="635" b="635"/>
+                  <wp:docPr id="22" name="Imagen 22"/>
                   <wp:cNvGraphicFramePr>
                     <a:graphicFrameLocks xmlns:a="http://schemas.openxmlformats.org/drawingml/2006/main" noChangeAspect="1"/>
                   </wp:cNvGraphicFramePr>
@@ -3266,7 +3309,7 @@
                         <pic:spPr>
                           <a:xfrm>
                             <a:off x="0" y="0"/>
-                            <a:ext cx="619048" cy="219048"/>
+                            <a:ext cx="838095" cy="209524"/>
                           </a:xfrm>
                           <a:prstGeom prst="rect">
                             <a:avLst/>
@@ -3280,9 +3323,10 @@
             </w:r>
             <w:r>
               <w:rPr>
-                <w:rFonts w:cs="Arial"/>
-              </w:rPr>
-              <w:t>Volver</w:t>
+                <w:noProof/>
+                <w:lang w:val="en-US" w:eastAsia="en-US"/>
+              </w:rPr>
+              <w:t>Descargar</w:t>
             </w:r>
           </w:p>
         </w:tc>
@@ -3337,8 +3381,16 @@
               <w:rPr>
                 <w:lang w:eastAsia="en-US"/>
               </w:rPr>
-              <w:t>Vuelve hacia atrás</w:t>
-            </w:r>
+              <w:t xml:space="preserve">Descarga en formato </w:t>
+            </w:r>
+            <w:proofErr w:type="spellStart"/>
+            <w:r>
+              <w:rPr>
+                <w:lang w:eastAsia="en-US"/>
+              </w:rPr>
+              <w:t>pdf</w:t>
+            </w:r>
+            <w:proofErr w:type="spellEnd"/>
           </w:p>
         </w:tc>
       </w:tr>
@@ -3361,21 +3413,23 @@
             <w:pPr>
               <w:spacing w:line="360" w:lineRule="auto"/>
               <w:ind w:left="360" w:firstLine="0"/>
-              <w:jc w:val="center"/>
               <w:rPr>
                 <w:rFonts w:cs="Arial"/>
               </w:rPr>
             </w:pPr>
+            <w:bookmarkStart w:id="1" w:name="_GoBack"/>
+            <w:bookmarkEnd w:id="1"/>
             <w:r>
               <w:rPr>
                 <w:noProof/>
                 <w:lang w:val="en-US" w:eastAsia="en-US"/>
               </w:rPr>
+              <w:lastRenderedPageBreak/>
               <w:drawing>
-                <wp:inline distT="0" distB="0" distL="0" distR="0" wp14:anchorId="2C320611" wp14:editId="161F8E53">
-                  <wp:extent cx="838095" cy="209524"/>
+                <wp:inline distT="0" distB="0" distL="0" distR="0" wp14:anchorId="5580EDD9" wp14:editId="4E317353">
+                  <wp:extent cx="876190" cy="247619"/>
                   <wp:effectExtent l="0" t="0" r="635" b="635"/>
-                  <wp:docPr id="22" name="Imagen 22"/>
+                  <wp:docPr id="6" name="Imagen 6"/>
                   <wp:cNvGraphicFramePr>
                     <a:graphicFrameLocks xmlns:a="http://schemas.openxmlformats.org/drawingml/2006/main" noChangeAspect="1"/>
                   </wp:cNvGraphicFramePr>
@@ -3395,7 +3449,7 @@
                         <pic:spPr>
                           <a:xfrm>
                             <a:off x="0" y="0"/>
-                            <a:ext cx="838095" cy="209524"/>
+                            <a:ext cx="876190" cy="247619"/>
                           </a:xfrm>
                           <a:prstGeom prst="rect">
                             <a:avLst/>
@@ -3410,9 +3464,9 @@
             <w:r>
               <w:rPr>
                 <w:noProof/>
-                <w:lang w:val="en-US" w:eastAsia="en-US"/>
-              </w:rPr>
-              <w:t>Descargar</w:t>
+                <w:lang w:eastAsia="en-US"/>
+              </w:rPr>
+              <w:t>Buscar</w:t>
             </w:r>
           </w:p>
         </w:tc>
@@ -3467,16 +3521,8 @@
               <w:rPr>
                 <w:lang w:eastAsia="en-US"/>
               </w:rPr>
-              <w:t xml:space="preserve">Descarga en formato </w:t>
-            </w:r>
-            <w:proofErr w:type="spellStart"/>
-            <w:r>
-              <w:rPr>
-                <w:lang w:eastAsia="en-US"/>
-              </w:rPr>
-              <w:t>pdf</w:t>
-            </w:r>
-            <w:proofErr w:type="spellEnd"/>
+              <w:t>Busca una transacción</w:t>
+            </w:r>
           </w:p>
         </w:tc>
       </w:tr>
@@ -3498,99 +3544,6 @@
           <w:p>
             <w:pPr>
               <w:pStyle w:val="Prrafodelista"/>
-              <w:numPr>
-                <w:ilvl w:val="0"/>
-                <w:numId w:val="11"/>
-              </w:numPr>
-              <w:spacing w:line="360" w:lineRule="auto"/>
-              <w:rPr>
-                <w:rFonts w:cs="Arial"/>
-              </w:rPr>
-            </w:pPr>
-            <w:r>
-              <w:rPr>
-                <w:noProof/>
-                <w:lang w:eastAsia="en-US"/>
-              </w:rPr>
-              <w:lastRenderedPageBreak/>
-              <w:t>Cambio de estado de transacciones</w:t>
-            </w:r>
-          </w:p>
-        </w:tc>
-        <w:tc>
-          <w:tcPr>
-            <w:tcW w:w="2151" w:type="dxa"/>
-            <w:tcBorders>
-              <w:top w:val="single" w:sz="4" w:space="0" w:color="auto"/>
-              <w:left w:val="single" w:sz="4" w:space="0" w:color="auto"/>
-              <w:bottom w:val="single" w:sz="4" w:space="0" w:color="auto"/>
-              <w:right w:val="single" w:sz="4" w:space="0" w:color="auto"/>
-            </w:tcBorders>
-            <w:vAlign w:val="center"/>
-          </w:tcPr>
-          <w:p>
-            <w:pPr>
-              <w:spacing w:line="360" w:lineRule="auto"/>
-              <w:ind w:firstLine="0"/>
-              <w:jc w:val="center"/>
-              <w:rPr>
-                <w:lang w:eastAsia="en-US"/>
-              </w:rPr>
-            </w:pPr>
-            <w:r>
-              <w:rPr>
-                <w:lang w:eastAsia="en-US"/>
-              </w:rPr>
-              <w:t>seleccionar</w:t>
-            </w:r>
-          </w:p>
-        </w:tc>
-        <w:tc>
-          <w:tcPr>
-            <w:tcW w:w="3159" w:type="dxa"/>
-            <w:tcBorders>
-              <w:top w:val="single" w:sz="4" w:space="0" w:color="auto"/>
-              <w:left w:val="single" w:sz="4" w:space="0" w:color="auto"/>
-              <w:bottom w:val="single" w:sz="4" w:space="0" w:color="auto"/>
-              <w:right w:val="single" w:sz="4" w:space="0" w:color="auto"/>
-            </w:tcBorders>
-            <w:vAlign w:val="center"/>
-          </w:tcPr>
-          <w:p>
-            <w:pPr>
-              <w:spacing w:line="360" w:lineRule="auto"/>
-              <w:ind w:firstLine="0"/>
-              <w:rPr>
-                <w:lang w:eastAsia="en-US"/>
-              </w:rPr>
-            </w:pPr>
-            <w:r>
-              <w:rPr>
-                <w:lang w:eastAsia="en-US"/>
-              </w:rPr>
-              <w:t>Cambio de estado</w:t>
-            </w:r>
-          </w:p>
-        </w:tc>
-      </w:tr>
-      <w:tr>
-        <w:trPr>
-          <w:trHeight w:val="419"/>
-        </w:trPr>
-        <w:tc>
-          <w:tcPr>
-            <w:tcW w:w="3184" w:type="dxa"/>
-            <w:tcBorders>
-              <w:top w:val="single" w:sz="4" w:space="0" w:color="auto"/>
-              <w:left w:val="single" w:sz="4" w:space="0" w:color="auto"/>
-              <w:bottom w:val="single" w:sz="4" w:space="0" w:color="auto"/>
-              <w:right w:val="single" w:sz="4" w:space="0" w:color="auto"/>
-            </w:tcBorders>
-            <w:vAlign w:val="center"/>
-          </w:tcPr>
-          <w:p>
-            <w:pPr>
-              <w:pStyle w:val="Prrafodelista"/>
               <w:spacing w:line="360" w:lineRule="auto"/>
               <w:ind w:firstLine="0"/>
               <w:rPr>
@@ -3603,10 +3556,10 @@
                 <w:lang w:val="en-US" w:eastAsia="en-US"/>
               </w:rPr>
               <w:drawing>
-                <wp:inline distT="0" distB="0" distL="0" distR="0" wp14:anchorId="01C81FD2" wp14:editId="75796EC3">
-                  <wp:extent cx="876190" cy="247619"/>
+                <wp:inline distT="0" distB="0" distL="0" distR="0" wp14:anchorId="56A64EDD" wp14:editId="452C6786">
+                  <wp:extent cx="628571" cy="323810"/>
                   <wp:effectExtent l="0" t="0" r="635" b="635"/>
-                  <wp:docPr id="23" name="Imagen 23"/>
+                  <wp:docPr id="7" name="Imagen 7"/>
                   <wp:cNvGraphicFramePr>
                     <a:graphicFrameLocks xmlns:a="http://schemas.openxmlformats.org/drawingml/2006/main" noChangeAspect="1"/>
                   </wp:cNvGraphicFramePr>
@@ -3626,7 +3579,7 @@
                         <pic:spPr>
                           <a:xfrm>
                             <a:off x="0" y="0"/>
-                            <a:ext cx="876190" cy="247619"/>
+                            <a:ext cx="628571" cy="323810"/>
                           </a:xfrm>
                           <a:prstGeom prst="rect">
                             <a:avLst/>
@@ -3643,7 +3596,7 @@
                 <w:noProof/>
                 <w:lang w:eastAsia="en-US"/>
               </w:rPr>
-              <w:t>Buscar</w:t>
+              <w:t>Limpiar</w:t>
             </w:r>
           </w:p>
         </w:tc>
@@ -3698,7 +3651,7 @@
               <w:rPr>
                 <w:lang w:eastAsia="en-US"/>
               </w:rPr>
-              <w:t>Busca una transacción</w:t>
+              <w:t>Limpia los campos</w:t>
             </w:r>
           </w:p>
         </w:tc>
@@ -3734,10 +3687,10 @@
                 <w:lang w:val="en-US" w:eastAsia="en-US"/>
               </w:rPr>
               <w:drawing>
-                <wp:inline distT="0" distB="0" distL="0" distR="0" wp14:anchorId="040816E9" wp14:editId="4563A88F">
-                  <wp:extent cx="628571" cy="323810"/>
-                  <wp:effectExtent l="0" t="0" r="635" b="635"/>
-                  <wp:docPr id="24" name="Imagen 24"/>
+                <wp:inline distT="0" distB="0" distL="0" distR="0" wp14:anchorId="487072F6" wp14:editId="1CF73417">
+                  <wp:extent cx="1123810" cy="276190"/>
+                  <wp:effectExtent l="0" t="0" r="635" b="0"/>
+                  <wp:docPr id="11" name="Imagen 11"/>
                   <wp:cNvGraphicFramePr>
                     <a:graphicFrameLocks xmlns:a="http://schemas.openxmlformats.org/drawingml/2006/main" noChangeAspect="1"/>
                   </wp:cNvGraphicFramePr>
@@ -3757,136 +3710,6 @@
                         <pic:spPr>
                           <a:xfrm>
                             <a:off x="0" y="0"/>
-                            <a:ext cx="628571" cy="323810"/>
-                          </a:xfrm>
-                          <a:prstGeom prst="rect">
-                            <a:avLst/>
-                          </a:prstGeom>
-                        </pic:spPr>
-                      </pic:pic>
-                    </a:graphicData>
-                  </a:graphic>
-                </wp:inline>
-              </w:drawing>
-            </w:r>
-            <w:r>
-              <w:rPr>
-                <w:noProof/>
-                <w:lang w:eastAsia="en-US"/>
-              </w:rPr>
-              <w:t>Limpiar</w:t>
-            </w:r>
-          </w:p>
-        </w:tc>
-        <w:tc>
-          <w:tcPr>
-            <w:tcW w:w="2151" w:type="dxa"/>
-            <w:tcBorders>
-              <w:top w:val="single" w:sz="4" w:space="0" w:color="auto"/>
-              <w:left w:val="single" w:sz="4" w:space="0" w:color="auto"/>
-              <w:bottom w:val="single" w:sz="4" w:space="0" w:color="auto"/>
-              <w:right w:val="single" w:sz="4" w:space="0" w:color="auto"/>
-            </w:tcBorders>
-            <w:vAlign w:val="center"/>
-          </w:tcPr>
-          <w:p>
-            <w:pPr>
-              <w:spacing w:line="360" w:lineRule="auto"/>
-              <w:ind w:firstLine="0"/>
-              <w:jc w:val="center"/>
-              <w:rPr>
-                <w:lang w:eastAsia="en-US"/>
-              </w:rPr>
-            </w:pPr>
-            <w:r>
-              <w:rPr>
-                <w:lang w:eastAsia="en-US"/>
-              </w:rPr>
-              <w:t>seleccionar</w:t>
-            </w:r>
-          </w:p>
-        </w:tc>
-        <w:tc>
-          <w:tcPr>
-            <w:tcW w:w="3159" w:type="dxa"/>
-            <w:tcBorders>
-              <w:top w:val="single" w:sz="4" w:space="0" w:color="auto"/>
-              <w:left w:val="single" w:sz="4" w:space="0" w:color="auto"/>
-              <w:bottom w:val="single" w:sz="4" w:space="0" w:color="auto"/>
-              <w:right w:val="single" w:sz="4" w:space="0" w:color="auto"/>
-            </w:tcBorders>
-            <w:vAlign w:val="center"/>
-          </w:tcPr>
-          <w:p>
-            <w:pPr>
-              <w:spacing w:line="360" w:lineRule="auto"/>
-              <w:ind w:firstLine="0"/>
-              <w:rPr>
-                <w:lang w:eastAsia="en-US"/>
-              </w:rPr>
-            </w:pPr>
-            <w:r>
-              <w:rPr>
-                <w:lang w:eastAsia="en-US"/>
-              </w:rPr>
-              <w:t>Limpia los campos</w:t>
-            </w:r>
-          </w:p>
-        </w:tc>
-      </w:tr>
-      <w:tr>
-        <w:trPr>
-          <w:trHeight w:val="419"/>
-        </w:trPr>
-        <w:tc>
-          <w:tcPr>
-            <w:tcW w:w="3184" w:type="dxa"/>
-            <w:tcBorders>
-              <w:top w:val="single" w:sz="4" w:space="0" w:color="auto"/>
-              <w:left w:val="single" w:sz="4" w:space="0" w:color="auto"/>
-              <w:bottom w:val="single" w:sz="4" w:space="0" w:color="auto"/>
-              <w:right w:val="single" w:sz="4" w:space="0" w:color="auto"/>
-            </w:tcBorders>
-            <w:vAlign w:val="center"/>
-          </w:tcPr>
-          <w:p>
-            <w:pPr>
-              <w:spacing w:line="360" w:lineRule="auto"/>
-              <w:ind w:left="284" w:firstLine="0"/>
-              <w:jc w:val="center"/>
-              <w:rPr>
-                <w:rFonts w:cs="Arial"/>
-              </w:rPr>
-            </w:pPr>
-            <w:r>
-              <w:rPr>
-                <w:noProof/>
-                <w:lang w:val="en-US" w:eastAsia="en-US"/>
-              </w:rPr>
-              <w:drawing>
-                <wp:inline distT="0" distB="0" distL="0" distR="0" wp14:anchorId="5D82E4B1" wp14:editId="018C4E98">
-                  <wp:extent cx="1123810" cy="276190"/>
-                  <wp:effectExtent l="0" t="0" r="635" b="0"/>
-                  <wp:docPr id="25" name="Imagen 25"/>
-                  <wp:cNvGraphicFramePr>
-                    <a:graphicFrameLocks xmlns:a="http://schemas.openxmlformats.org/drawingml/2006/main" noChangeAspect="1"/>
-                  </wp:cNvGraphicFramePr>
-                  <a:graphic xmlns:a="http://schemas.openxmlformats.org/drawingml/2006/main">
-                    <a:graphicData uri="http://schemas.openxmlformats.org/drawingml/2006/picture">
-                      <pic:pic xmlns:pic="http://schemas.openxmlformats.org/drawingml/2006/picture">
-                        <pic:nvPicPr>
-                          <pic:cNvPr id="1" name=""/>
-                          <pic:cNvPicPr/>
-                        </pic:nvPicPr>
-                        <pic:blipFill>
-                          <a:blip r:embed="rId19"/>
-                          <a:stretch>
-                            <a:fillRect/>
-                          </a:stretch>
-                        </pic:blipFill>
-                        <pic:spPr>
-                          <a:xfrm>
-                            <a:off x="0" y="0"/>
                             <a:ext cx="1123810" cy="276190"/>
                           </a:xfrm>
                           <a:prstGeom prst="rect">
@@ -4036,22 +3859,21 @@
       </w:tr>
       <w:tr>
         <w:trPr>
-          <w:trHeight w:val="307"/>
+          <w:trHeight w:val="419"/>
         </w:trPr>
         <w:tc>
           <w:tcPr>
             <w:tcW w:w="3184" w:type="dxa"/>
             <w:shd w:val="clear" w:color="auto" w:fill="B6DDE8" w:themeFill="accent5" w:themeFillTint="66"/>
             <w:vAlign w:val="center"/>
-            <w:hideMark/>
-          </w:tcPr>
-          <w:p>
-            <w:pPr>
-              <w:spacing w:line="360" w:lineRule="auto"/>
-              <w:ind w:firstLine="0"/>
+          </w:tcPr>
+          <w:p>
+            <w:pPr>
+              <w:spacing w:line="360" w:lineRule="auto"/>
+              <w:ind w:left="284" w:firstLine="0"/>
               <w:jc w:val="center"/>
               <w:rPr>
-                <w:lang w:eastAsia="en-US"/>
+                <w:rFonts w:cs="Arial"/>
               </w:rPr>
             </w:pPr>
             <w:r>
@@ -4067,7 +3889,6 @@
             <w:tcW w:w="2151" w:type="dxa"/>
             <w:shd w:val="clear" w:color="auto" w:fill="B6DDE8" w:themeFill="accent5" w:themeFillTint="66"/>
             <w:vAlign w:val="center"/>
-            <w:hideMark/>
           </w:tcPr>
           <w:p>
             <w:pPr>
@@ -4091,11 +3912,11 @@
             <w:tcW w:w="3159" w:type="dxa"/>
             <w:shd w:val="clear" w:color="auto" w:fill="B6DDE8" w:themeFill="accent5" w:themeFillTint="66"/>
             <w:vAlign w:val="center"/>
-            <w:hideMark/>
-          </w:tcPr>
-          <w:p>
-            <w:pPr>
-              <w:spacing w:line="360" w:lineRule="auto"/>
+          </w:tcPr>
+          <w:p>
+            <w:pPr>
+              <w:spacing w:line="360" w:lineRule="auto"/>
+              <w:ind w:firstLine="0"/>
               <w:rPr>
                 <w:lang w:eastAsia="en-US"/>
               </w:rPr>
@@ -4110,17 +3931,22 @@
         </w:tc>
       </w:tr>
       <w:tr>
+        <w:trPr>
+          <w:trHeight w:val="307"/>
+        </w:trPr>
         <w:tc>
           <w:tcPr>
             <w:tcW w:w="3184" w:type="dxa"/>
             <w:vAlign w:val="center"/>
-          </w:tcPr>
-          <w:p>
-            <w:pPr>
-              <w:spacing w:line="360" w:lineRule="auto"/>
+            <w:hideMark/>
+          </w:tcPr>
+          <w:p>
+            <w:pPr>
+              <w:spacing w:line="360" w:lineRule="auto"/>
+              <w:ind w:firstLine="0"/>
               <w:jc w:val="center"/>
               <w:rPr>
-                <w:noProof/>
+                <w:lang w:eastAsia="en-US"/>
               </w:rPr>
             </w:pPr>
           </w:p>
@@ -4129,6 +3955,7 @@
           <w:tcPr>
             <w:tcW w:w="2151" w:type="dxa"/>
             <w:vAlign w:val="center"/>
+            <w:hideMark/>
           </w:tcPr>
           <w:p>
             <w:pPr>
@@ -4145,6 +3972,66 @@
           <w:tcPr>
             <w:tcW w:w="3159" w:type="dxa"/>
             <w:vAlign w:val="center"/>
+            <w:hideMark/>
+          </w:tcPr>
+          <w:p>
+            <w:pPr>
+              <w:spacing w:line="360" w:lineRule="auto"/>
+              <w:rPr>
+                <w:lang w:eastAsia="en-US"/>
+              </w:rPr>
+            </w:pPr>
+          </w:p>
+        </w:tc>
+      </w:tr>
+      <w:tr>
+        <w:tc>
+          <w:tcPr>
+            <w:tcW w:w="3184" w:type="dxa"/>
+            <w:vAlign w:val="center"/>
+          </w:tcPr>
+          <w:p>
+            <w:pPr>
+              <w:spacing w:line="360" w:lineRule="auto"/>
+              <w:jc w:val="center"/>
+            </w:pPr>
+          </w:p>
+          <w:p>
+            <w:pPr>
+              <w:spacing w:line="360" w:lineRule="auto"/>
+              <w:jc w:val="center"/>
+            </w:pPr>
+          </w:p>
+          <w:p>
+            <w:pPr>
+              <w:spacing w:line="360" w:lineRule="auto"/>
+              <w:jc w:val="center"/>
+              <w:rPr>
+                <w:noProof/>
+              </w:rPr>
+            </w:pPr>
+          </w:p>
+        </w:tc>
+        <w:tc>
+          <w:tcPr>
+            <w:tcW w:w="2151" w:type="dxa"/>
+            <w:vAlign w:val="center"/>
+          </w:tcPr>
+          <w:p>
+            <w:pPr>
+              <w:spacing w:line="360" w:lineRule="auto"/>
+              <w:ind w:firstLine="0"/>
+              <w:jc w:val="center"/>
+              <w:rPr>
+                <w:lang w:eastAsia="en-US"/>
+              </w:rPr>
+            </w:pPr>
+          </w:p>
+        </w:tc>
+        <w:tc>
+          <w:tcPr>
+            <w:tcW w:w="3159" w:type="dxa"/>
+            <w:vAlign w:val="center"/>
           </w:tcPr>
           <w:p>
             <w:pPr>
@@ -4164,18 +4051,6 @@
             <w:tcW w:w="3184" w:type="dxa"/>
             <w:vAlign w:val="center"/>
           </w:tcPr>
-          <w:p>
-            <w:pPr>
-              <w:spacing w:line="360" w:lineRule="auto"/>
-              <w:jc w:val="center"/>
-            </w:pPr>
-          </w:p>
-          <w:p>
-            <w:pPr>
-              <w:spacing w:line="360" w:lineRule="auto"/>
-              <w:jc w:val="center"/>
-            </w:pPr>
-          </w:p>
           <w:p>
             <w:pPr>
               <w:spacing w:line="360" w:lineRule="auto"/>
@@ -4285,7 +4160,7 @@
           <w:u w:val="single"/>
         </w:rPr>
       </w:pPr>
-      <w:bookmarkStart w:id="1" w:name="_Toc321571134"/>
+      <w:bookmarkStart w:id="2" w:name="_Toc321571134"/>
       <w:r>
         <w:rPr>
           <w:b/>
@@ -4296,7 +4171,7 @@
         </w:rPr>
         <w:t>DATOS</w:t>
       </w:r>
-      <w:bookmarkEnd w:id="1"/>
+      <w:bookmarkEnd w:id="2"/>
       <w:r>
         <w:rPr>
           <w:b/>
@@ -4915,6 +4790,7 @@
           <w:docPart w:val="CCEEC506B1454AE699B1B0CECBE2B348"/>
         </w:placeholder>
       </w:sdtPr>
+      <w:sdtEndPr/>
       <w:sdtContent>
         <w:p>
           <w:pPr>
@@ -4977,6 +4853,7 @@
           <w:docPart w:val="DBA2AECC5E0B492A80FB24FB20CEC244"/>
         </w:placeholder>
       </w:sdtPr>
+      <w:sdtEndPr/>
       <w:sdtContent>
         <w:sdt>
           <w:sdtPr>
@@ -4989,6 +4866,7 @@
               <w:docPart w:val="9CE63D34D20F4B7D87611196C6DC36C0"/>
             </w:placeholder>
           </w:sdtPr>
+          <w:sdtEndPr/>
           <w:sdtContent>
             <w:p>
               <w:pPr>
@@ -5586,8 +5464,8 @@
     <w:p/>
     <w:p/>
     <w:sectPr>
-      <w:headerReference w:type="default" r:id="rId20"/>
-      <w:footerReference w:type="default" r:id="rId21"/>
+      <w:headerReference w:type="default" r:id="rId19"/>
+      <w:footerReference w:type="default" r:id="rId20"/>
       <w:pgSz w:w="11906" w:h="16838" w:code="9"/>
       <w:pgMar w:top="1701" w:right="1701" w:bottom="1418" w:left="1701" w:header="709" w:footer="709" w:gutter="0"/>
       <w:pgBorders w:offsetFrom="page">
@@ -5604,7 +5482,7 @@
 </file>
 
 <file path=word/endnotes.xml><?xml version="1.0" encoding="utf-8"?>
-<w:endnotes xmlns:wpc="http://schemas.microsoft.com/office/word/2010/wordprocessingCanvas" xmlns:cx="http://schemas.microsoft.com/office/drawing/2014/chartex" xmlns:cx1="http://schemas.microsoft.com/office/drawing/2015/9/8/chartex" xmlns:cx2="http://schemas.microsoft.com/office/drawing/2015/10/21/chartex" xmlns:cx3="http://schemas.microsoft.com/office/drawing/2016/5/9/chartex" xmlns:cx4="http://schemas.microsoft.com/office/drawing/2016/5/10/chartex" xmlns:cx5="http://schemas.microsoft.com/office/drawing/2016/5/11/chartex" xmlns:cx6="http://schemas.microsoft.com/office/drawing/2016/5/12/chartex" xmlns:cx7="http://schemas.microsoft.com/office/drawing/2016/5/13/chartex" xmlns:cx8="http://schemas.microsoft.com/office/drawing/2016/5/14/chartex" xmlns:mc="http://schemas.openxmlformats.org/markup-compatibility/2006" xmlns:aink="http://schemas.microsoft.com/office/drawing/2016/ink" xmlns:am3d="http://schemas.microsoft.com/office/drawing/2017/model3d" xmlns:o="urn:schemas-microsoft-com:office:office" xmlns:oel="http://schemas.microsoft.com/office/2019/extlst" xmlns:r="http://schemas.openxmlformats.org/officeDocument/2006/relationships" xmlns:m="http://schemas.openxmlformats.org/officeDocument/2006/math" xmlns:v="urn:schemas-microsoft-com:vml" xmlns:wp14="http://schemas.microsoft.com/office/word/2010/wordprocessingDrawing" xmlns:wp="http://schemas.openxmlformats.org/drawingml/2006/wordprocessingDrawing" xmlns:w10="urn:schemas-microsoft-com:office:word" xmlns:w="http://schemas.openxmlformats.org/wordprocessingml/2006/main" xmlns:w14="http://schemas.microsoft.com/office/word/2010/wordml" xmlns:w15="http://schemas.microsoft.com/office/word/2012/wordml" xmlns:w16cex="http://schemas.microsoft.com/office/word/2018/wordml/cex" xmlns:w16cid="http://schemas.microsoft.com/office/word/2016/wordml/cid" xmlns:w16="http://schemas.microsoft.com/office/word/2018/wordml" xmlns:w16du="http://schemas.microsoft.com/office/word/2023/wordml/word16du" xmlns:w16sdtdh="http://schemas.microsoft.com/office/word/2020/wordml/sdtdatahash" xmlns:w16se="http://schemas.microsoft.com/office/word/2015/wordml/symex" xmlns:wpg="http://schemas.microsoft.com/office/word/2010/wordprocessingGroup" xmlns:wpi="http://schemas.microsoft.com/office/word/2010/wordprocessingInk" xmlns:wne="http://schemas.microsoft.com/office/word/2006/wordml" xmlns:wps="http://schemas.microsoft.com/office/word/2010/wordprocessingShape" mc:Ignorable="w14 w15 w16se w16cid w16 w16cex w16sdtdh wp14">
+<w:endnotes xmlns:wpc="http://schemas.microsoft.com/office/word/2010/wordprocessingCanvas" xmlns:cx="http://schemas.microsoft.com/office/drawing/2014/chartex" xmlns:mc="http://schemas.openxmlformats.org/markup-compatibility/2006" xmlns:o="urn:schemas-microsoft-com:office:office" xmlns:r="http://schemas.openxmlformats.org/officeDocument/2006/relationships" xmlns:m="http://schemas.openxmlformats.org/officeDocument/2006/math" xmlns:v="urn:schemas-microsoft-com:vml" xmlns:wp14="http://schemas.microsoft.com/office/word/2010/wordprocessingDrawing" xmlns:wp="http://schemas.openxmlformats.org/drawingml/2006/wordprocessingDrawing" xmlns:w10="urn:schemas-microsoft-com:office:word" xmlns:w="http://schemas.openxmlformats.org/wordprocessingml/2006/main" xmlns:w14="http://schemas.microsoft.com/office/word/2010/wordml" xmlns:w15="http://schemas.microsoft.com/office/word/2012/wordml" xmlns:w16se="http://schemas.microsoft.com/office/word/2015/wordml/symex" xmlns:wpg="http://schemas.microsoft.com/office/word/2010/wordprocessingGroup" xmlns:wpi="http://schemas.microsoft.com/office/word/2010/wordprocessingInk" xmlns:wne="http://schemas.microsoft.com/office/word/2006/wordml" xmlns:wps="http://schemas.microsoft.com/office/word/2010/wordprocessingShape" mc:Ignorable="w14 w15 w16se wp14">
   <w:endnote w:type="separator" w:id="-1">
     <w:p>
       <w:r>
@@ -5623,7 +5501,7 @@
 </file>
 
 <file path=word/footer1.xml><?xml version="1.0" encoding="utf-8"?>
-<w:ftr xmlns:wpc="http://schemas.microsoft.com/office/word/2010/wordprocessingCanvas" xmlns:cx="http://schemas.microsoft.com/office/drawing/2014/chartex" xmlns:cx1="http://schemas.microsoft.com/office/drawing/2015/9/8/chartex" xmlns:cx2="http://schemas.microsoft.com/office/drawing/2015/10/21/chartex" xmlns:cx3="http://schemas.microsoft.com/office/drawing/2016/5/9/chartex" xmlns:cx4="http://schemas.microsoft.com/office/drawing/2016/5/10/chartex" xmlns:cx5="http://schemas.microsoft.com/office/drawing/2016/5/11/chartex" xmlns:cx6="http://schemas.microsoft.com/office/drawing/2016/5/12/chartex" xmlns:cx7="http://schemas.microsoft.com/office/drawing/2016/5/13/chartex" xmlns:cx8="http://schemas.microsoft.com/office/drawing/2016/5/14/chartex" xmlns:mc="http://schemas.openxmlformats.org/markup-compatibility/2006" xmlns:aink="http://schemas.microsoft.com/office/drawing/2016/ink" xmlns:am3d="http://schemas.microsoft.com/office/drawing/2017/model3d" xmlns:o="urn:schemas-microsoft-com:office:office" xmlns:oel="http://schemas.microsoft.com/office/2019/extlst" xmlns:r="http://schemas.openxmlformats.org/officeDocument/2006/relationships" xmlns:m="http://schemas.openxmlformats.org/officeDocument/2006/math" xmlns:v="urn:schemas-microsoft-com:vml" xmlns:wp14="http://schemas.microsoft.com/office/word/2010/wordprocessingDrawing" xmlns:wp="http://schemas.openxmlformats.org/drawingml/2006/wordprocessingDrawing" xmlns:w10="urn:schemas-microsoft-com:office:word" xmlns:w="http://schemas.openxmlformats.org/wordprocessingml/2006/main" xmlns:w14="http://schemas.microsoft.com/office/word/2010/wordml" xmlns:w15="http://schemas.microsoft.com/office/word/2012/wordml" xmlns:w16cex="http://schemas.microsoft.com/office/word/2018/wordml/cex" xmlns:w16cid="http://schemas.microsoft.com/office/word/2016/wordml/cid" xmlns:w16="http://schemas.microsoft.com/office/word/2018/wordml" xmlns:w16du="http://schemas.microsoft.com/office/word/2023/wordml/word16du" xmlns:w16sdtdh="http://schemas.microsoft.com/office/word/2020/wordml/sdtdatahash" xmlns:w16se="http://schemas.microsoft.com/office/word/2015/wordml/symex" xmlns:wpg="http://schemas.microsoft.com/office/word/2010/wordprocessingGroup" xmlns:wpi="http://schemas.microsoft.com/office/word/2010/wordprocessingInk" xmlns:wne="http://schemas.microsoft.com/office/word/2006/wordml" xmlns:wps="http://schemas.microsoft.com/office/word/2010/wordprocessingShape" mc:Ignorable="w14 w15 w16se w16cid w16 w16cex w16sdtdh wp14">
+<w:ftr xmlns:wpc="http://schemas.microsoft.com/office/word/2010/wordprocessingCanvas" xmlns:cx="http://schemas.microsoft.com/office/drawing/2014/chartex" xmlns:mc="http://schemas.openxmlformats.org/markup-compatibility/2006" xmlns:o="urn:schemas-microsoft-com:office:office" xmlns:r="http://schemas.openxmlformats.org/officeDocument/2006/relationships" xmlns:m="http://schemas.openxmlformats.org/officeDocument/2006/math" xmlns:v="urn:schemas-microsoft-com:vml" xmlns:wp14="http://schemas.microsoft.com/office/word/2010/wordprocessingDrawing" xmlns:wp="http://schemas.openxmlformats.org/drawingml/2006/wordprocessingDrawing" xmlns:w10="urn:schemas-microsoft-com:office:word" xmlns:w="http://schemas.openxmlformats.org/wordprocessingml/2006/main" xmlns:w14="http://schemas.microsoft.com/office/word/2010/wordml" xmlns:w15="http://schemas.microsoft.com/office/word/2012/wordml" xmlns:w16se="http://schemas.microsoft.com/office/word/2015/wordml/symex" xmlns:wpg="http://schemas.microsoft.com/office/word/2010/wordprocessingGroup" xmlns:wpi="http://schemas.microsoft.com/office/word/2010/wordprocessingInk" xmlns:wne="http://schemas.microsoft.com/office/word/2006/wordml" xmlns:wps="http://schemas.microsoft.com/office/word/2010/wordprocessingShape" mc:Ignorable="w14 w15 w16se wp14">
   <w:p>
     <w:pPr>
       <w:pStyle w:val="Piedepgina"/>
@@ -5676,7 +5554,7 @@
         <w:sz w:val="16"/>
         <w:szCs w:val="16"/>
       </w:rPr>
-      <w:t>6</w:t>
+      <w:t>5</w:t>
     </w:r>
     <w:r>
       <w:rPr>
@@ -5731,7 +5609,7 @@
         <w:sz w:val="16"/>
         <w:szCs w:val="16"/>
       </w:rPr>
-      <w:t>6</w:t>
+      <w:t>5</w:t>
     </w:r>
     <w:r>
       <w:rPr>
@@ -5747,7 +5625,7 @@
 </file>
 
 <file path=word/footnotes.xml><?xml version="1.0" encoding="utf-8"?>
-<w:footnotes xmlns:wpc="http://schemas.microsoft.com/office/word/2010/wordprocessingCanvas" xmlns:cx="http://schemas.microsoft.com/office/drawing/2014/chartex" xmlns:cx1="http://schemas.microsoft.com/office/drawing/2015/9/8/chartex" xmlns:cx2="http://schemas.microsoft.com/office/drawing/2015/10/21/chartex" xmlns:cx3="http://schemas.microsoft.com/office/drawing/2016/5/9/chartex" xmlns:cx4="http://schemas.microsoft.com/office/drawing/2016/5/10/chartex" xmlns:cx5="http://schemas.microsoft.com/office/drawing/2016/5/11/chartex" xmlns:cx6="http://schemas.microsoft.com/office/drawing/2016/5/12/chartex" xmlns:cx7="http://schemas.microsoft.com/office/drawing/2016/5/13/chartex" xmlns:cx8="http://schemas.microsoft.com/office/drawing/2016/5/14/chartex" xmlns:mc="http://schemas.openxmlformats.org/markup-compatibility/2006" xmlns:aink="http://schemas.microsoft.com/office/drawing/2016/ink" xmlns:am3d="http://schemas.microsoft.com/office/drawing/2017/model3d" xmlns:o="urn:schemas-microsoft-com:office:office" xmlns:oel="http://schemas.microsoft.com/office/2019/extlst" xmlns:r="http://schemas.openxmlformats.org/officeDocument/2006/relationships" xmlns:m="http://schemas.openxmlformats.org/officeDocument/2006/math" xmlns:v="urn:schemas-microsoft-com:vml" xmlns:wp14="http://schemas.microsoft.com/office/word/2010/wordprocessingDrawing" xmlns:wp="http://schemas.openxmlformats.org/drawingml/2006/wordprocessingDrawing" xmlns:w10="urn:schemas-microsoft-com:office:word" xmlns:w="http://schemas.openxmlformats.org/wordprocessingml/2006/main" xmlns:w14="http://schemas.microsoft.com/office/word/2010/wordml" xmlns:w15="http://schemas.microsoft.com/office/word/2012/wordml" xmlns:w16cex="http://schemas.microsoft.com/office/word/2018/wordml/cex" xmlns:w16cid="http://schemas.microsoft.com/office/word/2016/wordml/cid" xmlns:w16="http://schemas.microsoft.com/office/word/2018/wordml" xmlns:w16du="http://schemas.microsoft.com/office/word/2023/wordml/word16du" xmlns:w16sdtdh="http://schemas.microsoft.com/office/word/2020/wordml/sdtdatahash" xmlns:w16se="http://schemas.microsoft.com/office/word/2015/wordml/symex" xmlns:wpg="http://schemas.microsoft.com/office/word/2010/wordprocessingGroup" xmlns:wpi="http://schemas.microsoft.com/office/word/2010/wordprocessingInk" xmlns:wne="http://schemas.microsoft.com/office/word/2006/wordml" xmlns:wps="http://schemas.microsoft.com/office/word/2010/wordprocessingShape" mc:Ignorable="w14 w15 w16se w16cid w16 w16cex w16sdtdh wp14">
+<w:footnotes xmlns:wpc="http://schemas.microsoft.com/office/word/2010/wordprocessingCanvas" xmlns:cx="http://schemas.microsoft.com/office/drawing/2014/chartex" xmlns:mc="http://schemas.openxmlformats.org/markup-compatibility/2006" xmlns:o="urn:schemas-microsoft-com:office:office" xmlns:r="http://schemas.openxmlformats.org/officeDocument/2006/relationships" xmlns:m="http://schemas.openxmlformats.org/officeDocument/2006/math" xmlns:v="urn:schemas-microsoft-com:vml" xmlns:wp14="http://schemas.microsoft.com/office/word/2010/wordprocessingDrawing" xmlns:wp="http://schemas.openxmlformats.org/drawingml/2006/wordprocessingDrawing" xmlns:w10="urn:schemas-microsoft-com:office:word" xmlns:w="http://schemas.openxmlformats.org/wordprocessingml/2006/main" xmlns:w14="http://schemas.microsoft.com/office/word/2010/wordml" xmlns:w15="http://schemas.microsoft.com/office/word/2012/wordml" xmlns:w16se="http://schemas.microsoft.com/office/word/2015/wordml/symex" xmlns:wpg="http://schemas.microsoft.com/office/word/2010/wordprocessingGroup" xmlns:wpi="http://schemas.microsoft.com/office/word/2010/wordprocessingInk" xmlns:wne="http://schemas.microsoft.com/office/word/2006/wordml" xmlns:wps="http://schemas.microsoft.com/office/word/2010/wordprocessingShape" mc:Ignorable="w14 w15 w16se wp14">
   <w:footnote w:type="separator" w:id="-1">
     <w:p>
       <w:r>
@@ -5766,7 +5644,7 @@
 </file>
 
 <file path=word/header1.xml><?xml version="1.0" encoding="utf-8"?>
-<w:hdr xmlns:wpc="http://schemas.microsoft.com/office/word/2010/wordprocessingCanvas" xmlns:cx="http://schemas.microsoft.com/office/drawing/2014/chartex" xmlns:cx1="http://schemas.microsoft.com/office/drawing/2015/9/8/chartex" xmlns:cx2="http://schemas.microsoft.com/office/drawing/2015/10/21/chartex" xmlns:cx3="http://schemas.microsoft.com/office/drawing/2016/5/9/chartex" xmlns:cx4="http://schemas.microsoft.com/office/drawing/2016/5/10/chartex" xmlns:cx5="http://schemas.microsoft.com/office/drawing/2016/5/11/chartex" xmlns:cx6="http://schemas.microsoft.com/office/drawing/2016/5/12/chartex" xmlns:cx7="http://schemas.microsoft.com/office/drawing/2016/5/13/chartex" xmlns:cx8="http://schemas.microsoft.com/office/drawing/2016/5/14/chartex" xmlns:mc="http://schemas.openxmlformats.org/markup-compatibility/2006" xmlns:aink="http://schemas.microsoft.com/office/drawing/2016/ink" xmlns:am3d="http://schemas.microsoft.com/office/drawing/2017/model3d" xmlns:o="urn:schemas-microsoft-com:office:office" xmlns:oel="http://schemas.microsoft.com/office/2019/extlst" xmlns:r="http://schemas.openxmlformats.org/officeDocument/2006/relationships" xmlns:m="http://schemas.openxmlformats.org/officeDocument/2006/math" xmlns:v="urn:schemas-microsoft-com:vml" xmlns:wp14="http://schemas.microsoft.com/office/word/2010/wordprocessingDrawing" xmlns:wp="http://schemas.openxmlformats.org/drawingml/2006/wordprocessingDrawing" xmlns:w10="urn:schemas-microsoft-com:office:word" xmlns:w="http://schemas.openxmlformats.org/wordprocessingml/2006/main" xmlns:w14="http://schemas.microsoft.com/office/word/2010/wordml" xmlns:w15="http://schemas.microsoft.com/office/word/2012/wordml" xmlns:w16cex="http://schemas.microsoft.com/office/word/2018/wordml/cex" xmlns:w16cid="http://schemas.microsoft.com/office/word/2016/wordml/cid" xmlns:w16="http://schemas.microsoft.com/office/word/2018/wordml" xmlns:w16du="http://schemas.microsoft.com/office/word/2023/wordml/word16du" xmlns:w16sdtdh="http://schemas.microsoft.com/office/word/2020/wordml/sdtdatahash" xmlns:w16se="http://schemas.microsoft.com/office/word/2015/wordml/symex" xmlns:wpg="http://schemas.microsoft.com/office/word/2010/wordprocessingGroup" xmlns:wpi="http://schemas.microsoft.com/office/word/2010/wordprocessingInk" xmlns:wne="http://schemas.microsoft.com/office/word/2006/wordml" xmlns:wps="http://schemas.microsoft.com/office/word/2010/wordprocessingShape" mc:Ignorable="w14 w15 w16se w16cid w16 w16cex w16sdtdh wp14">
+<w:hdr xmlns:wpc="http://schemas.microsoft.com/office/word/2010/wordprocessingCanvas" xmlns:cx="http://schemas.microsoft.com/office/drawing/2014/chartex" xmlns:mc="http://schemas.openxmlformats.org/markup-compatibility/2006" xmlns:o="urn:schemas-microsoft-com:office:office" xmlns:r="http://schemas.openxmlformats.org/officeDocument/2006/relationships" xmlns:m="http://schemas.openxmlformats.org/officeDocument/2006/math" xmlns:v="urn:schemas-microsoft-com:vml" xmlns:wp14="http://schemas.microsoft.com/office/word/2010/wordprocessingDrawing" xmlns:wp="http://schemas.openxmlformats.org/drawingml/2006/wordprocessingDrawing" xmlns:w10="urn:schemas-microsoft-com:office:word" xmlns:w="http://schemas.openxmlformats.org/wordprocessingml/2006/main" xmlns:w14="http://schemas.microsoft.com/office/word/2010/wordml" xmlns:w15="http://schemas.microsoft.com/office/word/2012/wordml" xmlns:w16se="http://schemas.microsoft.com/office/word/2015/wordml/symex" xmlns:wpg="http://schemas.microsoft.com/office/word/2010/wordprocessingGroup" xmlns:wpi="http://schemas.microsoft.com/office/word/2010/wordprocessingInk" xmlns:wne="http://schemas.microsoft.com/office/word/2006/wordml" xmlns:wps="http://schemas.microsoft.com/office/word/2010/wordprocessingShape" mc:Ignorable="w14 w15 w16se wp14">
   <w:p>
     <w:pPr>
       <w:pStyle w:val="Encabezado"/>
@@ -5830,7 +5708,7 @@
             </wp:anchor>
           </w:drawing>
         </mc:Choice>
-        <mc:Fallback>
+        <mc:Fallback xmlns:w16sdtdh="http://schemas.microsoft.com/office/word/2020/wordml/sdtdatahash" xmlns:w16du="http://schemas.microsoft.com/office/word/2023/wordml/word16du" xmlns:w16="http://schemas.microsoft.com/office/word/2018/wordml" xmlns:w16cid="http://schemas.microsoft.com/office/word/2016/wordml/cid" xmlns:w16cex="http://schemas.microsoft.com/office/word/2018/wordml/cex" xmlns:oel="http://schemas.microsoft.com/office/2019/extlst" xmlns:am3d="http://schemas.microsoft.com/office/drawing/2017/model3d" xmlns:aink="http://schemas.microsoft.com/office/drawing/2016/ink" xmlns:cx8="http://schemas.microsoft.com/office/drawing/2016/5/14/chartex" xmlns:cx7="http://schemas.microsoft.com/office/drawing/2016/5/13/chartex" xmlns:cx6="http://schemas.microsoft.com/office/drawing/2016/5/12/chartex" xmlns:cx5="http://schemas.microsoft.com/office/drawing/2016/5/11/chartex" xmlns:cx4="http://schemas.microsoft.com/office/drawing/2016/5/10/chartex" xmlns:cx3="http://schemas.microsoft.com/office/drawing/2016/5/9/chartex" xmlns:cx2="http://schemas.microsoft.com/office/drawing/2015/10/21/chartex" xmlns:cx1="http://schemas.microsoft.com/office/drawing/2015/9/8/chartex">
           <w:pict>
             <v:line w14:anchorId="04189112" id="2 Conector recto" o:spid="_x0000_s1026" style="position:absolute;z-index:251663360;visibility:visible;mso-wrap-style:square;mso-wrap-distance-left:9pt;mso-wrap-distance-top:0;mso-wrap-distance-right:9pt;mso-wrap-distance-bottom:0;mso-position-horizontal:absolute;mso-position-horizontal-relative:text;mso-position-vertical:absolute;mso-position-vertical-relative:text" from="-.6pt,44.85pt" to="459.75pt,44.85pt" o:gfxdata="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" strokecolor="#4579b8 [3044]"/>
           </w:pict>
@@ -6025,7 +5903,7 @@
 </file>
 
 <file path=word/numbering.xml><?xml version="1.0" encoding="utf-8"?>
-<w:numbering xmlns:wpc="http://schemas.microsoft.com/office/word/2010/wordprocessingCanvas" xmlns:cx="http://schemas.microsoft.com/office/drawing/2014/chartex" xmlns:cx1="http://schemas.microsoft.com/office/drawing/2015/9/8/chartex" xmlns:cx2="http://schemas.microsoft.com/office/drawing/2015/10/21/chartex" xmlns:cx3="http://schemas.microsoft.com/office/drawing/2016/5/9/chartex" xmlns:cx4="http://schemas.microsoft.com/office/drawing/2016/5/10/chartex" xmlns:cx5="http://schemas.microsoft.com/office/drawing/2016/5/11/chartex" xmlns:cx6="http://schemas.microsoft.com/office/drawing/2016/5/12/chartex" xmlns:cx7="http://schemas.microsoft.com/office/drawing/2016/5/13/chartex" xmlns:cx8="http://schemas.microsoft.com/office/drawing/2016/5/14/chartex" xmlns:mc="http://schemas.openxmlformats.org/markup-compatibility/2006" xmlns:aink="http://schemas.microsoft.com/office/drawing/2016/ink" xmlns:am3d="http://schemas.microsoft.com/office/drawing/2017/model3d" xmlns:o="urn:schemas-microsoft-com:office:office" xmlns:oel="http://schemas.microsoft.com/office/2019/extlst" xmlns:r="http://schemas.openxmlformats.org/officeDocument/2006/relationships" xmlns:m="http://schemas.openxmlformats.org/officeDocument/2006/math" xmlns:v="urn:schemas-microsoft-com:vml" xmlns:wp14="http://schemas.microsoft.com/office/word/2010/wordprocessingDrawing" xmlns:wp="http://schemas.openxmlformats.org/drawingml/2006/wordprocessingDrawing" xmlns:w10="urn:schemas-microsoft-com:office:word" xmlns:w="http://schemas.openxmlformats.org/wordprocessingml/2006/main" xmlns:w14="http://schemas.microsoft.com/office/word/2010/wordml" xmlns:w15="http://schemas.microsoft.com/office/word/2012/wordml" xmlns:w16cex="http://schemas.microsoft.com/office/word/2018/wordml/cex" xmlns:w16cid="http://schemas.microsoft.com/office/word/2016/wordml/cid" xmlns:w16="http://schemas.microsoft.com/office/word/2018/wordml" xmlns:w16du="http://schemas.microsoft.com/office/word/2023/wordml/word16du" xmlns:w16sdtdh="http://schemas.microsoft.com/office/word/2020/wordml/sdtdatahash" xmlns:w16se="http://schemas.microsoft.com/office/word/2015/wordml/symex" xmlns:wpg="http://schemas.microsoft.com/office/word/2010/wordprocessingGroup" xmlns:wpi="http://schemas.microsoft.com/office/word/2010/wordprocessingInk" xmlns:wne="http://schemas.microsoft.com/office/word/2006/wordml" xmlns:wps="http://schemas.microsoft.com/office/word/2010/wordprocessingShape" mc:Ignorable="w14 w15 w16se w16cid w16 w16cex w16sdtdh wp14">
+<w:numbering xmlns:wpc="http://schemas.microsoft.com/office/word/2010/wordprocessingCanvas" xmlns:cx="http://schemas.microsoft.com/office/drawing/2014/chartex" xmlns:mc="http://schemas.openxmlformats.org/markup-compatibility/2006" xmlns:o="urn:schemas-microsoft-com:office:office" xmlns:r="http://schemas.openxmlformats.org/officeDocument/2006/relationships" xmlns:m="http://schemas.openxmlformats.org/officeDocument/2006/math" xmlns:v="urn:schemas-microsoft-com:vml" xmlns:wp14="http://schemas.microsoft.com/office/word/2010/wordprocessingDrawing" xmlns:wp="http://schemas.openxmlformats.org/drawingml/2006/wordprocessingDrawing" xmlns:w10="urn:schemas-microsoft-com:office:word" xmlns:w="http://schemas.openxmlformats.org/wordprocessingml/2006/main" xmlns:w14="http://schemas.microsoft.com/office/word/2010/wordml" xmlns:w15="http://schemas.microsoft.com/office/word/2012/wordml" xmlns:w16se="http://schemas.microsoft.com/office/word/2015/wordml/symex" xmlns:wpg="http://schemas.microsoft.com/office/word/2010/wordprocessingGroup" xmlns:wpi="http://schemas.microsoft.com/office/word/2010/wordprocessingInk" xmlns:wne="http://schemas.microsoft.com/office/word/2006/wordml" xmlns:wps="http://schemas.microsoft.com/office/word/2010/wordprocessingShape" mc:Ignorable="w14 w15 w16se wp14">
   <w:numPicBullet w:numPicBulletId="0">
     <w:pict>
       <v:shapetype id="_x0000_t75" coordsize="21600,21600" o:spt="75" o:preferrelative="t" path="m@4@5l@4@11@9@11@9@5xe" filled="f" stroked="f">
@@ -6047,28 +5925,28 @@
         <v:path o:extrusionok="f" gradientshapeok="t" o:connecttype="rect"/>
         <o:lock v:ext="edit" aspectratio="t"/>
       </v:shapetype>
-      <v:shape id="_x0000_i1042" type="#_x0000_t75" style="width:34.5pt;height:34.5pt;visibility:visible;mso-wrap-style:square" o:bullet="t">
+      <v:shape id="_x0000_i1038" type="#_x0000_t75" style="width:34.8pt;height:34.8pt;visibility:visible;mso-wrap-style:square" o:bullet="t">
         <v:imagedata r:id="rId1" o:title=""/>
       </v:shape>
     </w:pict>
   </w:numPicBullet>
   <w:numPicBullet w:numPicBulletId="1">
     <w:pict>
-      <v:shape id="_x0000_i1043" type="#_x0000_t75" style="width:36pt;height:34.5pt;visibility:visible;mso-wrap-style:square" o:bullet="t">
+      <v:shape id="_x0000_i1039" type="#_x0000_t75" style="width:36pt;height:34.8pt;visibility:visible;mso-wrap-style:square" o:bullet="t">
         <v:imagedata r:id="rId2" o:title=""/>
       </v:shape>
     </w:pict>
   </w:numPicBullet>
   <w:numPicBullet w:numPicBulletId="2">
     <w:pict>
-      <v:shape id="_x0000_i1044" type="#_x0000_t75" style="width:70.5pt;height:55.5pt;visibility:visible;mso-wrap-style:square" o:bullet="t">
+      <v:shape id="_x0000_i1040" type="#_x0000_t75" style="width:70.2pt;height:55.2pt;visibility:visible;mso-wrap-style:square" o:bullet="t">
         <v:imagedata r:id="rId3" o:title=""/>
       </v:shape>
     </w:pict>
   </w:numPicBullet>
   <w:numPicBullet w:numPicBulletId="3">
     <w:pict>
-      <v:shape id="_x0000_i1045" type="#_x0000_t75" style="width:13.5pt;height:13.5pt;visibility:visible;mso-wrap-style:square" o:bullet="t">
+      <v:shape id="_x0000_i1041" type="#_x0000_t75" style="width:13.8pt;height:13.8pt;visibility:visible;mso-wrap-style:square" o:bullet="t">
         <v:imagedata r:id="rId4" o:title=""/>
       </v:shape>
     </w:pict>
@@ -7400,44 +7278,44 @@
       </w:rPr>
     </w:lvl>
   </w:abstractNum>
-  <w:num w:numId="1" w16cid:durableId="1282105810">
+  <w:num w:numId="1">
     <w:abstractNumId w:val="10"/>
   </w:num>
-  <w:num w:numId="2" w16cid:durableId="362052540">
+  <w:num w:numId="2">
     <w:abstractNumId w:val="3"/>
   </w:num>
-  <w:num w:numId="3" w16cid:durableId="2069499192">
+  <w:num w:numId="3">
     <w:abstractNumId w:val="7"/>
   </w:num>
-  <w:num w:numId="4" w16cid:durableId="1778673423">
+  <w:num w:numId="4">
     <w:abstractNumId w:val="6"/>
   </w:num>
-  <w:num w:numId="5" w16cid:durableId="1409768042">
+  <w:num w:numId="5">
     <w:abstractNumId w:val="8"/>
   </w:num>
-  <w:num w:numId="6" w16cid:durableId="347102663">
+  <w:num w:numId="6">
     <w:abstractNumId w:val="4"/>
   </w:num>
-  <w:num w:numId="7" w16cid:durableId="1475441752">
+  <w:num w:numId="7">
     <w:abstractNumId w:val="5"/>
   </w:num>
-  <w:num w:numId="8" w16cid:durableId="2039575837">
+  <w:num w:numId="8">
     <w:abstractNumId w:val="9"/>
   </w:num>
-  <w:num w:numId="9" w16cid:durableId="612982502">
+  <w:num w:numId="9">
     <w:abstractNumId w:val="0"/>
   </w:num>
-  <w:num w:numId="10" w16cid:durableId="2020496510">
+  <w:num w:numId="10">
     <w:abstractNumId w:val="1"/>
   </w:num>
-  <w:num w:numId="11" w16cid:durableId="54621461">
+  <w:num w:numId="11">
     <w:abstractNumId w:val="2"/>
   </w:num>
 </w:numbering>
 </file>
 
 <file path=word/styles.xml><?xml version="1.0" encoding="utf-8"?>
-<w:styles xmlns:mc="http://schemas.openxmlformats.org/markup-compatibility/2006" xmlns:r="http://schemas.openxmlformats.org/officeDocument/2006/relationships" xmlns:w="http://schemas.openxmlformats.org/wordprocessingml/2006/main" xmlns:w14="http://schemas.microsoft.com/office/word/2010/wordml" xmlns:w15="http://schemas.microsoft.com/office/word/2012/wordml" xmlns:w16cex="http://schemas.microsoft.com/office/word/2018/wordml/cex" xmlns:w16cid="http://schemas.microsoft.com/office/word/2016/wordml/cid" xmlns:w16="http://schemas.microsoft.com/office/word/2018/wordml" xmlns:w16sdtdh="http://schemas.microsoft.com/office/word/2020/wordml/sdtdatahash" xmlns:w16se="http://schemas.microsoft.com/office/word/2015/wordml/symex" mc:Ignorable="w14 w15 w16se w16cid w16 w16cex w16sdtdh">
+<w:styles xmlns:mc="http://schemas.openxmlformats.org/markup-compatibility/2006" xmlns:r="http://schemas.openxmlformats.org/officeDocument/2006/relationships" xmlns:w="http://schemas.openxmlformats.org/wordprocessingml/2006/main" xmlns:w14="http://schemas.microsoft.com/office/word/2010/wordml" xmlns:w15="http://schemas.microsoft.com/office/word/2012/wordml" xmlns:w16se="http://schemas.microsoft.com/office/word/2015/wordml/symex" mc:Ignorable="w14 w15 w16se">
   <w:docDefaults>
     <w:rPrDefault>
       <w:rPr>
@@ -7453,7 +7331,7 @@
       </w:pPr>
     </w:pPrDefault>
   </w:docDefaults>
-  <w:latentStyles w:defLockedState="0" w:defUIPriority="99" w:defSemiHidden="0" w:defUnhideWhenUsed="0" w:defQFormat="0" w:count="376">
+  <w:latentStyles w:defLockedState="0" w:defUIPriority="99" w:defSemiHidden="0" w:defUnhideWhenUsed="0" w:defQFormat="0" w:count="371">
     <w:lsdException w:name="Normal" w:uiPriority="0" w:qFormat="1"/>
     <w:lsdException w:name="heading 1" w:uiPriority="9" w:qFormat="1"/>
     <w:lsdException w:name="heading 2" w:semiHidden="1" w:uiPriority="9" w:unhideWhenUsed="1" w:qFormat="1"/>
@@ -7825,11 +7703,6 @@
     <w:lsdException w:name="List Table 5 Dark Accent 6" w:uiPriority="50"/>
     <w:lsdException w:name="List Table 6 Colorful Accent 6" w:uiPriority="51"/>
     <w:lsdException w:name="List Table 7 Colorful Accent 6" w:uiPriority="52"/>
-    <w:lsdException w:name="Mention" w:semiHidden="1" w:unhideWhenUsed="1"/>
-    <w:lsdException w:name="Smart Hyperlink" w:semiHidden="1" w:unhideWhenUsed="1"/>
-    <w:lsdException w:name="Hashtag" w:semiHidden="1" w:unhideWhenUsed="1"/>
-    <w:lsdException w:name="Unresolved Mention" w:semiHidden="1" w:unhideWhenUsed="1"/>
-    <w:lsdException w:name="Smart Link" w:semiHidden="1" w:unhideWhenUsed="1"/>
   </w:latentStyles>
   <w:style w:type="paragraph" w:default="1" w:styleId="Normal">
     <w:name w:val="Normal"/>
@@ -8126,7 +7999,7 @@
 </file>
 
 <file path=word/glossary/document.xml><?xml version="1.0" encoding="utf-8"?>
-<w:glossaryDocument xmlns:wpc="http://schemas.microsoft.com/office/word/2010/wordprocessingCanvas" xmlns:cx="http://schemas.microsoft.com/office/drawing/2014/chartex" xmlns:cx1="http://schemas.microsoft.com/office/drawing/2015/9/8/chartex" xmlns:cx2="http://schemas.microsoft.com/office/drawing/2015/10/21/chartex" xmlns:cx3="http://schemas.microsoft.com/office/drawing/2016/5/9/chartex" xmlns:cx4="http://schemas.microsoft.com/office/drawing/2016/5/10/chartex" xmlns:cx5="http://schemas.microsoft.com/office/drawing/2016/5/11/chartex" xmlns:cx6="http://schemas.microsoft.com/office/drawing/2016/5/12/chartex" xmlns:cx7="http://schemas.microsoft.com/office/drawing/2016/5/13/chartex" xmlns:cx8="http://schemas.microsoft.com/office/drawing/2016/5/14/chartex" xmlns:mc="http://schemas.openxmlformats.org/markup-compatibility/2006" xmlns:aink="http://schemas.microsoft.com/office/drawing/2016/ink" xmlns:am3d="http://schemas.microsoft.com/office/drawing/2017/model3d" xmlns:o="urn:schemas-microsoft-com:office:office" xmlns:oel="http://schemas.microsoft.com/office/2019/extlst" xmlns:r="http://schemas.openxmlformats.org/officeDocument/2006/relationships" xmlns:m="http://schemas.openxmlformats.org/officeDocument/2006/math" xmlns:v="urn:schemas-microsoft-com:vml" xmlns:wp14="http://schemas.microsoft.com/office/word/2010/wordprocessingDrawing" xmlns:wp="http://schemas.openxmlformats.org/drawingml/2006/wordprocessingDrawing" xmlns:w10="urn:schemas-microsoft-com:office:word" xmlns:w="http://schemas.openxmlformats.org/wordprocessingml/2006/main" xmlns:w14="http://schemas.microsoft.com/office/word/2010/wordml" xmlns:w15="http://schemas.microsoft.com/office/word/2012/wordml" xmlns:w16cex="http://schemas.microsoft.com/office/word/2018/wordml/cex" xmlns:w16cid="http://schemas.microsoft.com/office/word/2016/wordml/cid" xmlns:w16="http://schemas.microsoft.com/office/word/2018/wordml" xmlns:w16du="http://schemas.microsoft.com/office/word/2023/wordml/word16du" xmlns:w16sdtdh="http://schemas.microsoft.com/office/word/2020/wordml/sdtdatahash" xmlns:w16se="http://schemas.microsoft.com/office/word/2015/wordml/symex" xmlns:wpg="http://schemas.microsoft.com/office/word/2010/wordprocessingGroup" xmlns:wpi="http://schemas.microsoft.com/office/word/2010/wordprocessingInk" xmlns:wne="http://schemas.microsoft.com/office/word/2006/wordml" xmlns:wps="http://schemas.microsoft.com/office/word/2010/wordprocessingShape" mc:Ignorable="w14 w15 w16se w16cid w16 w16cex w16sdtdh wp14">
+<w:glossaryDocument xmlns:wpc="http://schemas.microsoft.com/office/word/2010/wordprocessingCanvas" xmlns:cx="http://schemas.microsoft.com/office/drawing/2014/chartex" xmlns:mc="http://schemas.openxmlformats.org/markup-compatibility/2006" xmlns:o="urn:schemas-microsoft-com:office:office" xmlns:r="http://schemas.openxmlformats.org/officeDocument/2006/relationships" xmlns:m="http://schemas.openxmlformats.org/officeDocument/2006/math" xmlns:v="urn:schemas-microsoft-com:vml" xmlns:wp14="http://schemas.microsoft.com/office/word/2010/wordprocessingDrawing" xmlns:wp="http://schemas.openxmlformats.org/drawingml/2006/wordprocessingDrawing" xmlns:w10="urn:schemas-microsoft-com:office:word" xmlns:w="http://schemas.openxmlformats.org/wordprocessingml/2006/main" xmlns:w14="http://schemas.microsoft.com/office/word/2010/wordml" xmlns:w15="http://schemas.microsoft.com/office/word/2012/wordml" xmlns:w16se="http://schemas.microsoft.com/office/word/2015/wordml/symex" xmlns:wpg="http://schemas.microsoft.com/office/word/2010/wordprocessingGroup" xmlns:wpi="http://schemas.microsoft.com/office/word/2010/wordprocessingInk" xmlns:wne="http://schemas.microsoft.com/office/word/2006/wordml" xmlns:wps="http://schemas.microsoft.com/office/word/2010/wordprocessingShape" mc:Ignorable="w14 w15 w16se wp14">
   <w:docParts>
     <w:docPart>
       <w:docPartPr>
@@ -8220,7 +8093,7 @@
 </file>
 
 <file path=word/glossary/fontTable.xml><?xml version="1.0" encoding="utf-8"?>
-<w:fonts xmlns:mc="http://schemas.openxmlformats.org/markup-compatibility/2006" xmlns:r="http://schemas.openxmlformats.org/officeDocument/2006/relationships" xmlns:w="http://schemas.openxmlformats.org/wordprocessingml/2006/main" xmlns:w14="http://schemas.microsoft.com/office/word/2010/wordml" xmlns:w15="http://schemas.microsoft.com/office/word/2012/wordml" xmlns:w16cex="http://schemas.microsoft.com/office/word/2018/wordml/cex" xmlns:w16cid="http://schemas.microsoft.com/office/word/2016/wordml/cid" xmlns:w16="http://schemas.microsoft.com/office/word/2018/wordml" xmlns:w16sdtdh="http://schemas.microsoft.com/office/word/2020/wordml/sdtdatahash" xmlns:w16se="http://schemas.microsoft.com/office/word/2015/wordml/symex" mc:Ignorable="w14 w15 w16se w16cid w16 w16cex w16sdtdh">
+<w:fonts xmlns:mc="http://schemas.openxmlformats.org/markup-compatibility/2006" xmlns:r="http://schemas.openxmlformats.org/officeDocument/2006/relationships" xmlns:w="http://schemas.openxmlformats.org/wordprocessingml/2006/main" xmlns:w14="http://schemas.microsoft.com/office/word/2010/wordml" xmlns:w15="http://schemas.microsoft.com/office/word/2012/wordml" xmlns:w16se="http://schemas.microsoft.com/office/word/2015/wordml/symex" mc:Ignorable="w14 w15 w16se">
   <w:font w:name="Symbol">
     <w:panose1 w:val="05050102010706020507"/>
     <w:charset w:val="02"/>
@@ -8295,7 +8168,7 @@
 </file>
 
 <file path=word/glossary/settings.xml><?xml version="1.0" encoding="utf-8"?>
-<w:settings xmlns:mc="http://schemas.openxmlformats.org/markup-compatibility/2006" xmlns:o="urn:schemas-microsoft-com:office:office" xmlns:r="http://schemas.openxmlformats.org/officeDocument/2006/relationships" xmlns:m="http://schemas.openxmlformats.org/officeDocument/2006/math" xmlns:v="urn:schemas-microsoft-com:vml" xmlns:w10="urn:schemas-microsoft-com:office:word" xmlns:w="http://schemas.openxmlformats.org/wordprocessingml/2006/main" xmlns:w14="http://schemas.microsoft.com/office/word/2010/wordml" xmlns:w15="http://schemas.microsoft.com/office/word/2012/wordml" xmlns:w16cex="http://schemas.microsoft.com/office/word/2018/wordml/cex" xmlns:w16cid="http://schemas.microsoft.com/office/word/2016/wordml/cid" xmlns:w16="http://schemas.microsoft.com/office/word/2018/wordml" xmlns:w16sdtdh="http://schemas.microsoft.com/office/word/2020/wordml/sdtdatahash" xmlns:w16se="http://schemas.microsoft.com/office/word/2015/wordml/symex" xmlns:sl="http://schemas.openxmlformats.org/schemaLibrary/2006/main" mc:Ignorable="w14 w15 w16se w16cid w16 w16cex w16sdtdh">
+<w:settings xmlns:mc="http://schemas.openxmlformats.org/markup-compatibility/2006" xmlns:o="urn:schemas-microsoft-com:office:office" xmlns:r="http://schemas.openxmlformats.org/officeDocument/2006/relationships" xmlns:m="http://schemas.openxmlformats.org/officeDocument/2006/math" xmlns:v="urn:schemas-microsoft-com:vml" xmlns:w10="urn:schemas-microsoft-com:office:word" xmlns:w="http://schemas.openxmlformats.org/wordprocessingml/2006/main" xmlns:w14="http://schemas.microsoft.com/office/word/2010/wordml" xmlns:w15="http://schemas.microsoft.com/office/word/2012/wordml" xmlns:w16se="http://schemas.microsoft.com/office/word/2015/wordml/symex" xmlns:sl="http://schemas.openxmlformats.org/schemaLibrary/2006/main" mc:Ignorable="w14 w15 w16se">
   <w:view w:val="normal"/>
   <w:revisionView w:markup="0" w:comments="0" w:insDel="0" w:formatting="0" w:inkAnnotations="0"/>
   <w:defaultTabStop w:val="708"/>
@@ -8307,13 +8180,13 @@
     <w:compatSetting w:name="overrideTableStyleFontSizeAndJustification" w:uri="http://schemas.microsoft.com/office/word" w:val="1"/>
     <w:compatSetting w:name="enableOpenTypeFeatures" w:uri="http://schemas.microsoft.com/office/word" w:val="1"/>
     <w:compatSetting w:name="doNotFlipMirrorIndents" w:uri="http://schemas.microsoft.com/office/word" w:val="1"/>
-    <w:compatSetting w:name="useWord2013TrackBottomHyphenation" w:uri="http://schemas.microsoft.com/office/word" w:val="1"/>
   </w:compat>
   <w:rsids>
     <w:rsidRoot w:val="00480F7C"/>
     <w:rsid w:val="00035051"/>
     <w:rsid w:val="00181B32"/>
     <w:rsid w:val="00222A09"/>
+    <w:rsid w:val="00306766"/>
     <w:rsid w:val="00381561"/>
     <w:rsid w:val="00384990"/>
     <w:rsid w:val="003A465B"/>
@@ -8353,13 +8226,13 @@
   </m:mathPr>
   <w:themeFontLang w:val="es-AR"/>
   <w:clrSchemeMapping w:bg1="light1" w:t1="dark1" w:bg2="light2" w:t2="dark2" w:accent1="accent1" w:accent2="accent2" w:accent3="accent3" w:accent4="accent4" w:accent5="accent5" w:accent6="accent6" w:hyperlink="hyperlink" w:followedHyperlink="followedHyperlink"/>
-  <w:decimalSymbol w:val=","/>
-  <w:listSeparator w:val=";"/>
+  <w:decimalSymbol w:val="."/>
+  <w:listSeparator w:val=","/>
 </w:settings>
 </file>
 
 <file path=word/glossary/styles.xml><?xml version="1.0" encoding="utf-8"?>
-<w:styles xmlns:mc="http://schemas.openxmlformats.org/markup-compatibility/2006" xmlns:r="http://schemas.openxmlformats.org/officeDocument/2006/relationships" xmlns:w="http://schemas.openxmlformats.org/wordprocessingml/2006/main" xmlns:w14="http://schemas.microsoft.com/office/word/2010/wordml" xmlns:w15="http://schemas.microsoft.com/office/word/2012/wordml" xmlns:w16cex="http://schemas.microsoft.com/office/word/2018/wordml/cex" xmlns:w16cid="http://schemas.microsoft.com/office/word/2016/wordml/cid" xmlns:w16="http://schemas.microsoft.com/office/word/2018/wordml" xmlns:w16sdtdh="http://schemas.microsoft.com/office/word/2020/wordml/sdtdatahash" xmlns:w16se="http://schemas.microsoft.com/office/word/2015/wordml/symex" mc:Ignorable="w14 w15 w16se w16cid w16 w16cex w16sdtdh">
+<w:styles xmlns:mc="http://schemas.openxmlformats.org/markup-compatibility/2006" xmlns:r="http://schemas.openxmlformats.org/officeDocument/2006/relationships" xmlns:w="http://schemas.openxmlformats.org/wordprocessingml/2006/main" xmlns:w14="http://schemas.microsoft.com/office/word/2010/wordml" xmlns:w15="http://schemas.microsoft.com/office/word/2012/wordml" xmlns:w16se="http://schemas.microsoft.com/office/word/2015/wordml/symex" mc:Ignorable="w14 w15 w16se">
   <w:docDefaults>
     <w:rPrDefault>
       <w:rPr>
@@ -8375,7 +8248,7 @@
       </w:pPr>
     </w:pPrDefault>
   </w:docDefaults>
-  <w:latentStyles w:defLockedState="0" w:defUIPriority="99" w:defSemiHidden="0" w:defUnhideWhenUsed="0" w:defQFormat="0" w:count="376">
+  <w:latentStyles w:defLockedState="0" w:defUIPriority="99" w:defSemiHidden="0" w:defUnhideWhenUsed="0" w:defQFormat="0" w:count="371">
     <w:lsdException w:name="Normal" w:uiPriority="0" w:qFormat="1"/>
     <w:lsdException w:name="heading 1" w:uiPriority="9" w:qFormat="1"/>
     <w:lsdException w:name="heading 2" w:semiHidden="1" w:uiPriority="9" w:unhideWhenUsed="1" w:qFormat="1"/>
@@ -8747,11 +8620,6 @@
     <w:lsdException w:name="List Table 5 Dark Accent 6" w:uiPriority="50"/>
     <w:lsdException w:name="List Table 6 Colorful Accent 6" w:uiPriority="51"/>
     <w:lsdException w:name="List Table 7 Colorful Accent 6" w:uiPriority="52"/>
-    <w:lsdException w:name="Mention" w:semiHidden="1" w:unhideWhenUsed="1"/>
-    <w:lsdException w:name="Smart Hyperlink" w:semiHidden="1" w:unhideWhenUsed="1"/>
-    <w:lsdException w:name="Hashtag" w:semiHidden="1" w:unhideWhenUsed="1"/>
-    <w:lsdException w:name="Unresolved Mention" w:semiHidden="1" w:unhideWhenUsed="1"/>
-    <w:lsdException w:name="Smart Link" w:semiHidden="1" w:unhideWhenUsed="1"/>
   </w:latentStyles>
   <w:style w:type="paragraph" w:default="1" w:styleId="Normal">
     <w:name w:val="Normal"/>
@@ -8810,7 +8678,7 @@
 </file>
 
 <file path=word/glossary/webSettings.xml><?xml version="1.0" encoding="utf-8"?>
-<w:webSettings xmlns:mc="http://schemas.openxmlformats.org/markup-compatibility/2006" xmlns:r="http://schemas.openxmlformats.org/officeDocument/2006/relationships" xmlns:w="http://schemas.openxmlformats.org/wordprocessingml/2006/main" xmlns:w14="http://schemas.microsoft.com/office/word/2010/wordml" xmlns:w15="http://schemas.microsoft.com/office/word/2012/wordml" xmlns:w16cex="http://schemas.microsoft.com/office/word/2018/wordml/cex" xmlns:w16cid="http://schemas.microsoft.com/office/word/2016/wordml/cid" xmlns:w16="http://schemas.microsoft.com/office/word/2018/wordml" xmlns:w16sdtdh="http://schemas.microsoft.com/office/word/2020/wordml/sdtdatahash" xmlns:w16se="http://schemas.microsoft.com/office/word/2015/wordml/symex" mc:Ignorable="w14 w15 w16se w16cid w16 w16cex w16sdtdh">
+<w:webSettings xmlns:mc="http://schemas.openxmlformats.org/markup-compatibility/2006" xmlns:r="http://schemas.openxmlformats.org/officeDocument/2006/relationships" xmlns:w="http://schemas.openxmlformats.org/wordprocessingml/2006/main" xmlns:w14="http://schemas.microsoft.com/office/word/2010/wordml" xmlns:w15="http://schemas.microsoft.com/office/word/2012/wordml" xmlns:w16se="http://schemas.microsoft.com/office/word/2015/wordml/symex" mc:Ignorable="w14 w15 w16se">
   <w:optimizeForBrowser/>
   <w:allowPNG/>
 </w:webSettings>

</xml_diff>